<commit_message>
Refactorizar: agregar importación de React en componentes y eliminar archivo temporal no utilizado
</commit_message>
<xml_diff>
--- a/Informe.docx
+++ b/Informe.docx
@@ -158,39 +158,8 @@
           <w:sz w:val="56"/>
           <w:szCs w:val="56"/>
         </w:rPr>
-        <w:t xml:space="preserve">Migración a </w:t>
-      </w:r>
-      <w:proofErr w:type="spellStart"/>
-      <w:r>
-        <w:rPr>
-          <w:b/>
-          <w:bCs/>
-          <w:sz w:val="56"/>
-          <w:szCs w:val="56"/>
-        </w:rPr>
-        <w:t>React</w:t>
-      </w:r>
-      <w:proofErr w:type="spellEnd"/>
-      <w:r>
-        <w:rPr>
-          <w:b/>
-          <w:bCs/>
-          <w:sz w:val="56"/>
-          <w:szCs w:val="56"/>
-        </w:rPr>
-        <w:t xml:space="preserve"> con </w:t>
-      </w:r>
-      <w:proofErr w:type="spellStart"/>
-      <w:r>
-        <w:rPr>
-          <w:b/>
-          <w:bCs/>
-          <w:sz w:val="56"/>
-          <w:szCs w:val="56"/>
-        </w:rPr>
-        <w:t>Testin</w:t>
-      </w:r>
-      <w:proofErr w:type="spellEnd"/>
+        <w:t>Migración a React con Testin</w:t>
+      </w:r>
     </w:p>
     <w:p>
       <w:pPr>
@@ -260,15 +229,7 @@
         </w:rPr>
       </w:pPr>
       <w:r>
-        <w:t xml:space="preserve">28 de </w:t>
-      </w:r>
-      <w:proofErr w:type="gramStart"/>
-      <w:r>
-        <w:t>Octubre</w:t>
-      </w:r>
-      <w:proofErr w:type="gramEnd"/>
-      <w:r>
-        <w:t>, 2025</w:t>
+        <w:t>28 de Octubre, 2025</w:t>
       </w:r>
     </w:p>
     <w:p>
@@ -289,7 +250,14 @@
     <w:sdt>
       <w:sdtPr>
         <w:rPr>
-          <w:lang w:val="es-ES"/>
+          <w:rFonts w:asciiTheme="minorHAnsi" w:eastAsiaTheme="minorHAnsi" w:hAnsiTheme="minorHAnsi" w:cstheme="minorBidi"/>
+          <w:b w:val="0"/>
+          <w:color w:val="auto"/>
+          <w:kern w:val="2"/>
+          <w:sz w:val="24"/>
+          <w:szCs w:val="24"/>
+          <w:lang w:val="es-ES" w:eastAsia="en-US"/>
+          <w14:ligatures w14:val="standardContextual"/>
         </w:rPr>
         <w:id w:val="1041176305"/>
         <w:docPartObj>
@@ -299,14 +267,7 @@
       </w:sdtPr>
       <w:sdtEndPr>
         <w:rPr>
-          <w:rFonts w:asciiTheme="minorHAnsi" w:eastAsiaTheme="minorHAnsi" w:hAnsiTheme="minorHAnsi" w:cstheme="minorBidi"/>
           <w:bCs/>
-          <w:color w:val="auto"/>
-          <w:kern w:val="2"/>
-          <w:sz w:val="24"/>
-          <w:szCs w:val="24"/>
-          <w:lang w:eastAsia="en-US"/>
-          <w14:ligatures w14:val="standardContextual"/>
         </w:rPr>
       </w:sdtEndPr>
       <w:sdtContent>
@@ -1748,7 +1709,21 @@
                 <w:rStyle w:val="Hipervnculo"/>
                 <w:noProof/>
               </w:rPr>
-              <w:t>5.2 Componentes del Sistema</w:t>
+              <w:t>5.2 Comp</w:t>
+            </w:r>
+            <w:r>
+              <w:rPr>
+                <w:rStyle w:val="Hipervnculo"/>
+                <w:noProof/>
+              </w:rPr>
+              <w:t>o</w:t>
+            </w:r>
+            <w:r>
+              <w:rPr>
+                <w:rStyle w:val="Hipervnculo"/>
+                <w:noProof/>
+              </w:rPr>
+              <w:t>nentes del Sistema</w:t>
             </w:r>
             <w:r>
               <w:rPr>
@@ -2633,23 +2608,7 @@
         <w:t>Portafolio Web Profesional</w:t>
       </w:r>
       <w:r>
-        <w:t xml:space="preserve">, una aplicación </w:t>
-      </w:r>
-      <w:proofErr w:type="spellStart"/>
-      <w:r>
-        <w:t>React</w:t>
-      </w:r>
-      <w:proofErr w:type="spellEnd"/>
-      <w:r>
-        <w:t xml:space="preserve"> 18 con Bootstrap 5, validación de formularios y </w:t>
-      </w:r>
-      <w:proofErr w:type="spellStart"/>
-      <w:r>
-        <w:t>testing</w:t>
-      </w:r>
-      <w:proofErr w:type="spellEnd"/>
-      <w:r>
-        <w:t xml:space="preserve"> exhaustivo (cobertura ≥80%).</w:t>
+        <w:t>, una aplicación React 18 con Bootstrap 5, validación de formularios y testing (cobertura ≥80%).</w:t>
       </w:r>
     </w:p>
     <w:p>
@@ -2664,23 +2623,7 @@
         <w:t>Contexto:</w:t>
       </w:r>
       <w:r>
-        <w:t xml:space="preserve"> Migración del Trabajo 1 (HTML/CSS/JS </w:t>
-      </w:r>
-      <w:proofErr w:type="spellStart"/>
-      <w:r>
-        <w:t>vanilla</w:t>
-      </w:r>
-      <w:proofErr w:type="spellEnd"/>
-      <w:r>
-        <w:t xml:space="preserve">) a </w:t>
-      </w:r>
-      <w:proofErr w:type="spellStart"/>
-      <w:r>
-        <w:t>React</w:t>
-      </w:r>
-      <w:proofErr w:type="spellEnd"/>
-      <w:r>
-        <w:t xml:space="preserve"> para la Evaluación Parcial 2.</w:t>
+        <w:t xml:space="preserve"> Migración del Trabajo 1 (HTML/CSS/JS vanilla) a React para la Evaluación Parcial 2.</w:t>
       </w:r>
     </w:p>
     <w:p>
@@ -2704,21 +2647,8 @@
         <w:jc w:val="both"/>
       </w:pPr>
       <w:r>
-        <w:t xml:space="preserve">Navegación SPA con </w:t>
-      </w:r>
-      <w:proofErr w:type="spellStart"/>
-      <w:r>
-        <w:t>React</w:t>
-      </w:r>
-      <w:proofErr w:type="spellEnd"/>
-      <w:r>
-        <w:t xml:space="preserve"> </w:t>
-      </w:r>
-      <w:proofErr w:type="spellStart"/>
-      <w:r>
-        <w:t>Router</w:t>
-      </w:r>
-      <w:proofErr w:type="spellEnd"/>
+        <w:t>Navegación SPA con React Router</w:t>
+      </w:r>
     </w:p>
     <w:p>
       <w:pPr>
@@ -2729,13 +2659,8 @@
         <w:jc w:val="both"/>
       </w:pPr>
       <w:r>
-        <w:t xml:space="preserve">7 componentes </w:t>
-      </w:r>
-      <w:proofErr w:type="spellStart"/>
-      <w:r>
-        <w:t>React</w:t>
-      </w:r>
-      <w:proofErr w:type="spellEnd"/>
+        <w:t>7 componentes React</w:t>
+      </w:r>
     </w:p>
     <w:p>
       <w:pPr>
@@ -2973,21 +2898,8 @@
             <w:pPr>
               <w:jc w:val="both"/>
             </w:pPr>
-            <w:proofErr w:type="gramStart"/>
-            <w:r>
-              <w:t>Single</w:t>
-            </w:r>
-            <w:proofErr w:type="gramEnd"/>
-            <w:r>
-              <w:t xml:space="preserve"> Page </w:t>
-            </w:r>
-            <w:proofErr w:type="spellStart"/>
-            <w:r>
-              <w:t>Application</w:t>
-            </w:r>
-            <w:proofErr w:type="spellEnd"/>
-            <w:r>
-              <w:t xml:space="preserve"> - Aplicación sin recargas de página</w:t>
+            <w:r>
+              <w:t>Single Page Application - Aplicación sin recargas de página</w:t>
             </w:r>
           </w:p>
         </w:tc>
@@ -3006,14 +2918,12 @@
             <w:pPr>
               <w:jc w:val="both"/>
             </w:pPr>
-            <w:proofErr w:type="spellStart"/>
             <w:r>
               <w:rPr>
                 <w:rStyle w:val="Textoennegrita"/>
               </w:rPr>
               <w:t>Props</w:t>
             </w:r>
-            <w:proofErr w:type="spellEnd"/>
           </w:p>
         </w:tc>
         <w:tc>
@@ -3027,13 +2937,8 @@
               <w:jc w:val="both"/>
             </w:pPr>
             <w:r>
-              <w:t xml:space="preserve">Propiedades que se pasan entre componentes </w:t>
-            </w:r>
-            <w:proofErr w:type="spellStart"/>
-            <w:r>
-              <w:t>React</w:t>
-            </w:r>
-            <w:proofErr w:type="spellEnd"/>
+              <w:t>Propiedades que se pasan entre componentes React</w:t>
+            </w:r>
           </w:p>
         </w:tc>
       </w:tr>
@@ -3051,14 +2956,12 @@
             <w:pPr>
               <w:jc w:val="both"/>
             </w:pPr>
-            <w:proofErr w:type="spellStart"/>
             <w:r>
               <w:rPr>
                 <w:rStyle w:val="Textoennegrita"/>
               </w:rPr>
               <w:t>State</w:t>
             </w:r>
-            <w:proofErr w:type="spellEnd"/>
           </w:p>
         </w:tc>
         <w:tc>
@@ -3072,13 +2975,8 @@
               <w:jc w:val="both"/>
             </w:pPr>
             <w:r>
-              <w:t xml:space="preserve">Estado interno de un componente </w:t>
-            </w:r>
-            <w:proofErr w:type="spellStart"/>
-            <w:r>
-              <w:t>React</w:t>
-            </w:r>
-            <w:proofErr w:type="spellEnd"/>
+              <w:t>Estado interno de un componente React</w:t>
+            </w:r>
           </w:p>
         </w:tc>
       </w:tr>
@@ -3115,31 +3013,7 @@
               <w:jc w:val="both"/>
             </w:pPr>
             <w:r>
-              <w:t xml:space="preserve">Función de </w:t>
-            </w:r>
-            <w:proofErr w:type="spellStart"/>
-            <w:r>
-              <w:t>React</w:t>
-            </w:r>
-            <w:proofErr w:type="spellEnd"/>
-            <w:r>
-              <w:t xml:space="preserve"> (</w:t>
-            </w:r>
-            <w:proofErr w:type="spellStart"/>
-            <w:r>
-              <w:t>useState</w:t>
-            </w:r>
-            <w:proofErr w:type="spellEnd"/>
-            <w:r>
-              <w:t xml:space="preserve">, </w:t>
-            </w:r>
-            <w:proofErr w:type="spellStart"/>
-            <w:r>
-              <w:t>useEffect</w:t>
-            </w:r>
-            <w:proofErr w:type="spellEnd"/>
-            <w:r>
-              <w:t>)</w:t>
+              <w:t>Función de React (useState, useEffect)</w:t>
             </w:r>
           </w:p>
         </w:tc>
@@ -3214,21 +3088,8 @@
             <w:pPr>
               <w:jc w:val="both"/>
             </w:pPr>
-            <w:proofErr w:type="spellStart"/>
-            <w:r>
-              <w:t>Frameworks</w:t>
-            </w:r>
-            <w:proofErr w:type="spellEnd"/>
-            <w:r>
-              <w:t xml:space="preserve"> de </w:t>
-            </w:r>
-            <w:proofErr w:type="spellStart"/>
-            <w:r>
-              <w:t>testing</w:t>
-            </w:r>
-            <w:proofErr w:type="spellEnd"/>
-            <w:r>
-              <w:t xml:space="preserve"> para JavaScript</w:t>
+            <w:r>
+              <w:t>Frameworks de testing para JavaScript</w:t>
             </w:r>
           </w:p>
         </w:tc>
@@ -3247,14 +3108,12 @@
             <w:pPr>
               <w:jc w:val="both"/>
             </w:pPr>
-            <w:proofErr w:type="spellStart"/>
             <w:r>
               <w:rPr>
                 <w:rStyle w:val="Textoennegrita"/>
               </w:rPr>
               <w:t>Coverage</w:t>
             </w:r>
-            <w:proofErr w:type="spellEnd"/>
           </w:p>
         </w:tc>
         <w:tc>
@@ -3268,13 +3127,8 @@
               <w:jc w:val="both"/>
             </w:pPr>
             <w:r>
-              <w:t xml:space="preserve">Porcentaje del código probado por </w:t>
-            </w:r>
-            <w:proofErr w:type="spellStart"/>
-            <w:r>
-              <w:t>tests</w:t>
-            </w:r>
-            <w:proofErr w:type="spellEnd"/>
+              <w:t>Porcentaje del código probado por tests</w:t>
+            </w:r>
           </w:p>
         </w:tc>
       </w:tr>
@@ -3317,15 +3171,7 @@
       </w:pPr>
       <w:bookmarkStart w:id="4" w:name="_Toc212327383"/>
       <w:r>
-        <w:t xml:space="preserve">2.1 </w:t>
-      </w:r>
-      <w:proofErr w:type="spellStart"/>
-      <w:r>
-        <w:t>Stack</w:t>
-      </w:r>
-      <w:proofErr w:type="spellEnd"/>
-      <w:r>
-        <w:t xml:space="preserve"> Tecnológico</w:t>
+        <w:t>2.1 Stack Tecnológico</w:t>
       </w:r>
       <w:bookmarkEnd w:id="4"/>
     </w:p>
@@ -3333,167 +3179,117 @@
       <w:pPr>
         <w:jc w:val="both"/>
       </w:pPr>
-      <w:proofErr w:type="spellStart"/>
       <w:r>
         <w:rPr>
           <w:b/>
           <w:bCs/>
         </w:rPr>
-        <w:t>Frontend</w:t>
-      </w:r>
-      <w:proofErr w:type="spellEnd"/>
+        <w:t>Frontend:</w:t>
+      </w:r>
+    </w:p>
+    <w:p>
+      <w:pPr>
+        <w:numPr>
+          <w:ilvl w:val="0"/>
+          <w:numId w:val="3"/>
+        </w:numPr>
+        <w:jc w:val="both"/>
+      </w:pPr>
+      <w:r>
+        <w:t>React 18.2.0</w:t>
+      </w:r>
+    </w:p>
+    <w:p>
+      <w:pPr>
+        <w:numPr>
+          <w:ilvl w:val="0"/>
+          <w:numId w:val="3"/>
+        </w:numPr>
+        <w:jc w:val="both"/>
+      </w:pPr>
+      <w:r>
+        <w:t>Bootstrap 5.3.0</w:t>
+      </w:r>
+    </w:p>
+    <w:p>
+      <w:pPr>
+        <w:numPr>
+          <w:ilvl w:val="0"/>
+          <w:numId w:val="3"/>
+        </w:numPr>
+        <w:jc w:val="both"/>
+      </w:pPr>
+      <w:r>
+        <w:t xml:space="preserve">React Router </w:t>
+      </w:r>
+      <w:r>
+        <w:t>7.9.4</w:t>
+      </w:r>
+    </w:p>
+    <w:p>
+      <w:pPr>
+        <w:jc w:val="both"/>
+      </w:pPr>
       <w:r>
         <w:rPr>
           <w:b/>
           <w:bCs/>
         </w:rPr>
-        <w:t>:</w:t>
+        <w:t>Testing:</w:t>
       </w:r>
     </w:p>
     <w:p>
       <w:pPr>
         <w:numPr>
           <w:ilvl w:val="0"/>
-          <w:numId w:val="3"/>
+          <w:numId w:val="4"/>
         </w:numPr>
         <w:jc w:val="both"/>
       </w:pPr>
-      <w:proofErr w:type="spellStart"/>
-      <w:r>
-        <w:t>React</w:t>
-      </w:r>
-      <w:proofErr w:type="spellEnd"/>
-      <w:r>
-        <w:t xml:space="preserve"> 18.2.0</w:t>
+      <w:r>
+        <w:t xml:space="preserve">Jasmine </w:t>
+      </w:r>
+      <w:r>
+        <w:t>5.1.0</w:t>
       </w:r>
     </w:p>
     <w:p>
       <w:pPr>
         <w:numPr>
           <w:ilvl w:val="0"/>
-          <w:numId w:val="3"/>
+          <w:numId w:val="4"/>
         </w:numPr>
         <w:jc w:val="both"/>
       </w:pPr>
       <w:r>
-        <w:t>Bootstrap 5.3.0</w:t>
+        <w:t>Karma 6.</w:t>
+      </w:r>
+      <w:r>
+        <w:t>4.4</w:t>
       </w:r>
     </w:p>
     <w:p>
       <w:pPr>
         <w:numPr>
           <w:ilvl w:val="0"/>
-          <w:numId w:val="3"/>
+          <w:numId w:val="4"/>
         </w:numPr>
         <w:jc w:val="both"/>
       </w:pPr>
-      <w:proofErr w:type="spellStart"/>
-      <w:r>
-        <w:t>React</w:t>
-      </w:r>
-      <w:proofErr w:type="spellEnd"/>
-      <w:r>
-        <w:t xml:space="preserve"> </w:t>
-      </w:r>
-      <w:proofErr w:type="spellStart"/>
-      <w:r>
-        <w:t>Router</w:t>
-      </w:r>
-      <w:proofErr w:type="spellEnd"/>
-      <w:r>
-        <w:t xml:space="preserve"> </w:t>
-      </w:r>
-      <w:r>
-        <w:t>7.9.4</w:t>
-      </w:r>
-    </w:p>
-    <w:p>
-      <w:pPr>
-        <w:jc w:val="both"/>
-      </w:pPr>
-      <w:proofErr w:type="spellStart"/>
+      <w:r>
+        <w:t>karma-coverage</w:t>
+      </w:r>
+    </w:p>
+    <w:p>
+      <w:pPr>
+        <w:jc w:val="both"/>
+      </w:pPr>
       <w:r>
         <w:rPr>
           <w:b/>
           <w:bCs/>
         </w:rPr>
-        <w:t>Testing</w:t>
-      </w:r>
-      <w:proofErr w:type="spellEnd"/>
-      <w:r>
-        <w:rPr>
-          <w:b/>
-          <w:bCs/>
-        </w:rPr>
-        <w:t>:</w:t>
-      </w:r>
-    </w:p>
-    <w:p>
-      <w:pPr>
-        <w:numPr>
-          <w:ilvl w:val="0"/>
-          <w:numId w:val="4"/>
-        </w:numPr>
-        <w:jc w:val="both"/>
-      </w:pPr>
-      <w:r>
-        <w:t xml:space="preserve">Jasmine </w:t>
-      </w:r>
-      <w:r>
-        <w:t>5.1.0</w:t>
-      </w:r>
-    </w:p>
-    <w:p>
-      <w:pPr>
-        <w:numPr>
-          <w:ilvl w:val="0"/>
-          <w:numId w:val="4"/>
-        </w:numPr>
-        <w:jc w:val="both"/>
-      </w:pPr>
-      <w:r>
-        <w:t>Karma 6.</w:t>
-      </w:r>
-      <w:r>
-        <w:t>4.4</w:t>
-      </w:r>
-    </w:p>
-    <w:p>
-      <w:pPr>
-        <w:numPr>
-          <w:ilvl w:val="0"/>
-          <w:numId w:val="4"/>
-        </w:numPr>
-        <w:jc w:val="both"/>
-      </w:pPr>
-      <w:r>
-        <w:t>karma-</w:t>
-      </w:r>
-      <w:proofErr w:type="spellStart"/>
-      <w:r>
-        <w:t>coverage</w:t>
-      </w:r>
-      <w:proofErr w:type="spellEnd"/>
-    </w:p>
-    <w:p>
-      <w:pPr>
-        <w:jc w:val="both"/>
-      </w:pPr>
-      <w:proofErr w:type="spellStart"/>
-      <w:r>
-        <w:rPr>
-          <w:b/>
-          <w:bCs/>
-        </w:rPr>
-        <w:t>Backend</w:t>
-      </w:r>
-      <w:proofErr w:type="spellEnd"/>
-      <w:r>
-        <w:rPr>
-          <w:b/>
-          <w:bCs/>
-        </w:rPr>
-        <w:t xml:space="preserve"> (Opcional):</w:t>
+        <w:t>Backend (Opcional):</w:t>
       </w:r>
     </w:p>
     <w:p>
@@ -3505,13 +3301,8 @@
         <w:jc w:val="both"/>
       </w:pPr>
       <w:r>
-        <w:t xml:space="preserve">Express + </w:t>
-      </w:r>
-      <w:proofErr w:type="spellStart"/>
-      <w:r>
-        <w:t>Nodemailer</w:t>
-      </w:r>
-      <w:proofErr w:type="spellEnd"/>
+        <w:t>Express + Nodemailer</w:t>
+      </w:r>
     </w:p>
     <w:p>
       <w:pPr>
@@ -3533,21 +3324,8 @@
         </w:numPr>
         <w:jc w:val="both"/>
       </w:pPr>
-      <w:proofErr w:type="spellStart"/>
-      <w:r>
-        <w:t>Vercel</w:t>
-      </w:r>
-      <w:proofErr w:type="spellEnd"/>
-      <w:r>
-        <w:t xml:space="preserve"> (</w:t>
-      </w:r>
-      <w:proofErr w:type="spellStart"/>
-      <w:r>
-        <w:t>Frontend</w:t>
-      </w:r>
-      <w:proofErr w:type="spellEnd"/>
-      <w:r>
-        <w:t>)</w:t>
+      <w:r>
+        <w:t>Vercel (Frontend)</w:t>
       </w:r>
     </w:p>
     <w:p>
@@ -3556,6 +3334,7 @@
           <w:ilvl w:val="0"/>
           <w:numId w:val="6"/>
         </w:numPr>
+        <w:ind w:left="1416" w:hanging="1056"/>
         <w:jc w:val="both"/>
       </w:pPr>
       <w:r>
@@ -3623,13 +3402,8 @@
         <w:t>Dispositivos:</w:t>
       </w:r>
       <w:r>
-        <w:t xml:space="preserve"> 60% móvil, 25% desktop, 15% </w:t>
-      </w:r>
-      <w:proofErr w:type="spellStart"/>
-      <w:r>
-        <w:t>tablet</w:t>
-      </w:r>
-      <w:proofErr w:type="spellEnd"/>
+        <w:t xml:space="preserve"> 60% móvil, 25% desktop, 15% tablet</w:t>
+      </w:r>
     </w:p>
     <w:p>
       <w:pPr>
@@ -3683,13 +3457,8 @@
         <w:jc w:val="both"/>
       </w:pPr>
       <w:r>
-        <w:t xml:space="preserve">Revisa proyectos en </w:t>
-      </w:r>
-      <w:proofErr w:type="spellStart"/>
-      <w:r>
-        <w:t>Gallery</w:t>
-      </w:r>
-      <w:proofErr w:type="spellEnd"/>
+        <w:t>Revisa proyectos en Gallery</w:t>
+      </w:r>
     </w:p>
     <w:p>
       <w:pPr>
@@ -3711,13 +3480,8 @@
         </w:numPr>
         <w:jc w:val="both"/>
       </w:pPr>
-      <w:proofErr w:type="gramStart"/>
-      <w:r>
-        <w:t>Completa formulario</w:t>
-      </w:r>
-      <w:proofErr w:type="gramEnd"/>
-      <w:r>
-        <w:t xml:space="preserve"> de contacto</w:t>
+      <w:r>
+        <w:t>Completa formulario de contacto</w:t>
       </w:r>
     </w:p>
     <w:p>
@@ -3853,23 +3617,7 @@
         <w:t>Descripción:</w:t>
       </w:r>
       <w:r>
-        <w:t xml:space="preserve"> Sistema de navegación entre páginas sin recargar con </w:t>
-      </w:r>
-      <w:proofErr w:type="spellStart"/>
-      <w:r>
-        <w:t>React</w:t>
-      </w:r>
-      <w:proofErr w:type="spellEnd"/>
-      <w:r>
-        <w:t xml:space="preserve"> </w:t>
-      </w:r>
-      <w:proofErr w:type="spellStart"/>
-      <w:r>
-        <w:t>Router</w:t>
-      </w:r>
-      <w:proofErr w:type="spellEnd"/>
-      <w:r>
-        <w:t>.</w:t>
+        <w:t xml:space="preserve"> Sistema de navegación entre páginas sin recargar con React Router.</w:t>
       </w:r>
     </w:p>
     <w:p>
@@ -3893,23 +3641,7 @@
         <w:jc w:val="both"/>
       </w:pPr>
       <w:r>
-        <w:t xml:space="preserve">/ → Home (Hero + </w:t>
-      </w:r>
-      <w:proofErr w:type="spellStart"/>
-      <w:r>
-        <w:t>About</w:t>
-      </w:r>
-      <w:proofErr w:type="spellEnd"/>
-      <w:r>
-        <w:t xml:space="preserve"> + </w:t>
-      </w:r>
-      <w:proofErr w:type="spellStart"/>
-      <w:r>
-        <w:t>Projects</w:t>
-      </w:r>
-      <w:proofErr w:type="spellEnd"/>
-      <w:r>
-        <w:t>)</w:t>
+        <w:t>/ → Home (Hero + About + Projects)</w:t>
       </w:r>
     </w:p>
     <w:p>
@@ -3921,15 +3653,7 @@
         <w:jc w:val="both"/>
       </w:pPr>
       <w:r>
-        <w:t>/</w:t>
-      </w:r>
-      <w:proofErr w:type="spellStart"/>
-      <w:r>
-        <w:t>gallery</w:t>
-      </w:r>
-      <w:proofErr w:type="spellEnd"/>
-      <w:r>
-        <w:t xml:space="preserve"> → Galería de 8 proyectos</w:t>
+        <w:t>/gallery → Galería de 8 proyectos</w:t>
       </w:r>
     </w:p>
     <w:p>
@@ -3953,15 +3677,7 @@
         <w:jc w:val="both"/>
       </w:pPr>
       <w:r>
-        <w:t>/</w:t>
-      </w:r>
-      <w:proofErr w:type="spellStart"/>
-      <w:r>
-        <w:t>contact</w:t>
-      </w:r>
-      <w:proofErr w:type="spellEnd"/>
-      <w:r>
-        <w:t xml:space="preserve"> → Formulario de contacto</w:t>
+        <w:t>/contact → Formulario de contacto</w:t>
       </w:r>
     </w:p>
     <w:p>
@@ -3984,6 +3700,9 @@
         <w:jc w:val="both"/>
       </w:pPr>
       <w:r>
+        <w:rPr>
+          <w:noProof/>
+        </w:rPr>
         <w:drawing>
           <wp:inline distT="0" distB="0" distL="0" distR="0" wp14:anchorId="05E1DA20" wp14:editId="6671C2A9">
             <wp:extent cx="5577840" cy="2714625"/>
@@ -4247,13 +3966,8 @@
               <w:jc w:val="both"/>
             </w:pPr>
             <w:r>
-              <w:t xml:space="preserve">Requerido, formato </w:t>
-            </w:r>
-            <w:proofErr w:type="spellStart"/>
-            <w:r>
-              <w:t>regex</w:t>
-            </w:r>
-            <w:proofErr w:type="spellEnd"/>
+              <w:t>Requerido, formato regex</w:t>
+            </w:r>
           </w:p>
         </w:tc>
         <w:tc>
@@ -4361,15 +4075,7 @@
               <w:jc w:val="both"/>
             </w:pPr>
             <w:r>
-              <w:t>Requerido (</w:t>
-            </w:r>
-            <w:proofErr w:type="spellStart"/>
-            <w:r>
-              <w:t>select</w:t>
-            </w:r>
-            <w:proofErr w:type="spellEnd"/>
-            <w:r>
-              <w:t>)</w:t>
+              <w:t>Requerido (select)</w:t>
             </w:r>
           </w:p>
         </w:tc>
@@ -4531,15 +4237,7 @@
               <w:jc w:val="both"/>
             </w:pPr>
             <w:r>
-              <w:t>Requerido (</w:t>
-            </w:r>
-            <w:proofErr w:type="spellStart"/>
-            <w:r>
-              <w:t>checkbox</w:t>
-            </w:r>
-            <w:proofErr w:type="spellEnd"/>
-            <w:r>
-              <w:t>)</w:t>
+              <w:t>Requerido (checkbox)</w:t>
             </w:r>
           </w:p>
         </w:tc>
@@ -4640,33 +4338,19 @@
         <w:t>Componente:</w:t>
       </w:r>
       <w:r>
-        <w:t xml:space="preserve"> </w:t>
-      </w:r>
-      <w:proofErr w:type="spellStart"/>
-      <w:r>
-        <w:t>Contact.jsx</w:t>
-      </w:r>
-      <w:proofErr w:type="spellEnd"/>
-    </w:p>
-    <w:p>
-      <w:pPr>
-        <w:jc w:val="both"/>
-      </w:pPr>
-      <w:proofErr w:type="spellStart"/>
+        <w:t xml:space="preserve"> Contact.jsx</w:t>
+      </w:r>
+    </w:p>
+    <w:p>
+      <w:pPr>
+        <w:jc w:val="both"/>
+      </w:pPr>
       <w:r>
         <w:rPr>
           <w:b/>
           <w:bCs/>
         </w:rPr>
-        <w:t>State</w:t>
-      </w:r>
-      <w:proofErr w:type="spellEnd"/>
-      <w:r>
-        <w:rPr>
-          <w:b/>
-          <w:bCs/>
-        </w:rPr>
-        <w:t>:</w:t>
+        <w:t>State:</w:t>
       </w:r>
     </w:p>
     <w:p>
@@ -4731,19 +4415,9 @@
         </w:numPr>
         <w:jc w:val="both"/>
       </w:pPr>
-      <w:proofErr w:type="spellStart"/>
-      <w:r>
-        <w:t>handleChange</w:t>
-      </w:r>
-      <w:proofErr w:type="spellEnd"/>
-      <w:r>
-        <w:t xml:space="preserve">(e) → Actualiza </w:t>
-      </w:r>
-      <w:proofErr w:type="spellStart"/>
-      <w:r>
-        <w:t>formData</w:t>
-      </w:r>
-      <w:proofErr w:type="spellEnd"/>
+      <w:r>
+        <w:t>handleChange(e) → Actualiza formData</w:t>
+      </w:r>
     </w:p>
     <w:p>
       <w:pPr>
@@ -4754,18 +4428,8 @@
         </w:numPr>
         <w:jc w:val="both"/>
       </w:pPr>
-      <w:proofErr w:type="spellStart"/>
-      <w:proofErr w:type="gramStart"/>
-      <w:r>
-        <w:t>validateForm</w:t>
-      </w:r>
-      <w:proofErr w:type="spellEnd"/>
-      <w:r>
-        <w:t>(</w:t>
-      </w:r>
-      <w:proofErr w:type="gramEnd"/>
-      <w:r>
-        <w:t>) → Valida todos los campos</w:t>
+      <w:r>
+        <w:t>validateForm() → Valida todos los campos</w:t>
       </w:r>
     </w:p>
     <w:p>
@@ -4777,27 +4441,17 @@
         </w:numPr>
         <w:jc w:val="both"/>
       </w:pPr>
-      <w:proofErr w:type="spellStart"/>
       <w:r>
         <w:lastRenderedPageBreak/>
-        <w:t>handleSubmit</w:t>
-      </w:r>
-      <w:proofErr w:type="spellEnd"/>
-      <w:r>
-        <w:t xml:space="preserve">(e) → Envía formulario </w:t>
-      </w:r>
-    </w:p>
-    <w:p>
-      <w:pPr>
-        <w:jc w:val="both"/>
-      </w:pPr>
-      <w:proofErr w:type="spellStart"/>
-      <w:r>
-        <w:t>Feedback</w:t>
-      </w:r>
-      <w:proofErr w:type="spellEnd"/>
-      <w:r>
-        <w:t xml:space="preserve"> visual: </w:t>
+        <w:t xml:space="preserve">handleSubmit(e) → Envía formulario </w:t>
+      </w:r>
+    </w:p>
+    <w:p>
+      <w:pPr>
+        <w:jc w:val="both"/>
+      </w:pPr>
+      <w:r>
+        <w:t xml:space="preserve">Feedback visual: </w:t>
       </w:r>
     </w:p>
     <w:p>
@@ -4810,15 +4464,7 @@
         <w:jc w:val="both"/>
       </w:pPr>
       <w:r>
-        <w:t>Clase Bootstrap .</w:t>
-      </w:r>
-      <w:proofErr w:type="spellStart"/>
-      <w:r>
-        <w:t>is-invalid</w:t>
-      </w:r>
-      <w:proofErr w:type="spellEnd"/>
-      <w:r>
-        <w:t xml:space="preserve"> en campos con error</w:t>
+        <w:t>Clase Bootstrap .is-invalid en campos con error</w:t>
       </w:r>
     </w:p>
     <w:p>
@@ -4850,21 +4496,12 @@
       <w:pPr>
         <w:jc w:val="both"/>
       </w:pPr>
-      <w:proofErr w:type="spellStart"/>
       <w:r>
         <w:rPr>
           <w:b/>
           <w:bCs/>
         </w:rPr>
-        <w:t>Breakpoints</w:t>
-      </w:r>
-      <w:proofErr w:type="spellEnd"/>
-      <w:r>
-        <w:rPr>
-          <w:b/>
-          <w:bCs/>
-        </w:rPr>
-        <w:t>:</w:t>
+        <w:t>Breakpoints:</w:t>
       </w:r>
     </w:p>
     <w:tbl>
@@ -5012,15 +4649,7 @@
               <w:jc w:val="both"/>
             </w:pPr>
             <w:r>
-              <w:t xml:space="preserve">1 columna, </w:t>
-            </w:r>
-            <w:proofErr w:type="gramStart"/>
-            <w:r>
-              <w:t>menú hamburguesa</w:t>
-            </w:r>
-            <w:proofErr w:type="gramEnd"/>
-            <w:r>
-              <w:t>, botones táctiles ≥44px</w:t>
+              <w:t>1 columna, menú hamburguesa, botones táctiles ≥44px</w:t>
             </w:r>
           </w:p>
         </w:tc>
@@ -5158,21 +4787,21 @@
         <w:rPr>
           <w:lang w:val="en-US"/>
         </w:rPr>
-        <w:t>Grid: .container</w:t>
-      </w:r>
-      <w:proofErr w:type="gramStart"/>
-      <w:r>
+        <w:t>Grid: .container, .row, .col-12 col-md-6 col-lg-4</w:t>
+      </w:r>
+    </w:p>
+    <w:p>
+      <w:pPr>
+        <w:jc w:val="both"/>
         <w:rPr>
           <w:lang w:val="en-US"/>
         </w:rPr>
-        <w:t>, .row, .col</w:t>
-      </w:r>
-      <w:proofErr w:type="gramEnd"/>
+      </w:pPr>
       <w:r>
         <w:rPr>
           <w:lang w:val="en-US"/>
         </w:rPr>
-        <w:t>-12 col-md-6 col-lg-4</w:t>
+        <w:t>Componentes: .navbar, .card, .form-control, .btn</w:t>
       </w:r>
     </w:p>
     <w:p>
@@ -5182,101 +4811,11 @@
           <w:lang w:val="en-US"/>
         </w:rPr>
       </w:pPr>
-      <w:proofErr w:type="spellStart"/>
       <w:r>
         <w:rPr>
           <w:lang w:val="en-US"/>
         </w:rPr>
-        <w:t>Componentes</w:t>
-      </w:r>
-      <w:proofErr w:type="spellEnd"/>
-      <w:proofErr w:type="gramStart"/>
-      <w:r>
-        <w:rPr>
-          <w:lang w:val="en-US"/>
-        </w:rPr>
-        <w:t>: .navbar, .card, .form</w:t>
-      </w:r>
-      <w:proofErr w:type="gramEnd"/>
-      <w:r>
-        <w:rPr>
-          <w:lang w:val="en-US"/>
-        </w:rPr>
-        <w:t>-control</w:t>
-      </w:r>
-      <w:proofErr w:type="gramStart"/>
-      <w:r>
-        <w:rPr>
-          <w:lang w:val="en-US"/>
-        </w:rPr>
-        <w:t>, .</w:t>
-      </w:r>
-      <w:proofErr w:type="spellStart"/>
-      <w:r>
-        <w:rPr>
-          <w:lang w:val="en-US"/>
-        </w:rPr>
-        <w:t>btn</w:t>
-      </w:r>
-      <w:proofErr w:type="spellEnd"/>
-      <w:proofErr w:type="gramEnd"/>
-    </w:p>
-    <w:p>
-      <w:pPr>
-        <w:jc w:val="both"/>
-        <w:rPr>
-          <w:lang w:val="en-US"/>
-        </w:rPr>
-      </w:pPr>
-      <w:proofErr w:type="spellStart"/>
-      <w:r>
-        <w:rPr>
-          <w:lang w:val="en-US"/>
-        </w:rPr>
-        <w:t>Utilidades</w:t>
-      </w:r>
-      <w:proofErr w:type="spellEnd"/>
-      <w:proofErr w:type="gramStart"/>
-      <w:r>
-        <w:rPr>
-          <w:lang w:val="en-US"/>
-        </w:rPr>
-        <w:t>: .d</w:t>
-      </w:r>
-      <w:proofErr w:type="gramEnd"/>
-      <w:r>
-        <w:rPr>
-          <w:lang w:val="en-US"/>
-        </w:rPr>
-        <w:t>-flex</w:t>
-      </w:r>
-      <w:proofErr w:type="gramStart"/>
-      <w:r>
-        <w:rPr>
-          <w:lang w:val="en-US"/>
-        </w:rPr>
-        <w:t>, .gap</w:t>
-      </w:r>
-      <w:proofErr w:type="gramEnd"/>
-      <w:r>
-        <w:rPr>
-          <w:lang w:val="en-US"/>
-        </w:rPr>
-        <w:t>-3</w:t>
-      </w:r>
-      <w:proofErr w:type="gramStart"/>
-      <w:r>
-        <w:rPr>
-          <w:lang w:val="en-US"/>
-        </w:rPr>
-        <w:t>, .shadow, .rounded</w:t>
-      </w:r>
-      <w:proofErr w:type="gramEnd"/>
-      <w:r>
-        <w:rPr>
-          <w:lang w:val="en-US"/>
-        </w:rPr>
-        <w:t>-4</w:t>
+        <w:t>Utilidades: .d-flex, .gap-3, .shadow, .rounded-4</w:t>
       </w:r>
     </w:p>
     <w:p>
@@ -5309,21 +4848,8 @@
         <w:t>Galería:</w:t>
       </w:r>
       <w:r>
-        <w:t xml:space="preserve"> 8 proyectos categorizados (Diseño Web, Apps Móviles, Branding, UI/UX) con </w:t>
-      </w:r>
-      <w:proofErr w:type="spellStart"/>
-      <w:r>
-        <w:t>hover</w:t>
-      </w:r>
-      <w:proofErr w:type="spellEnd"/>
-      <w:r>
-        <w:t xml:space="preserve"> </w:t>
-      </w:r>
-      <w:proofErr w:type="spellStart"/>
-      <w:r>
-        <w:t>effects</w:t>
-      </w:r>
-      <w:proofErr w:type="spellEnd"/>
+        <w:t xml:space="preserve"> 8 proyectos categorizados (Diseño Web, Apps Móviles, Branding, UI/UX) con hover effects</w:t>
+      </w:r>
     </w:p>
     <w:p>
       <w:pPr>
@@ -5337,15 +4863,7 @@
         <w:t>Blog:</w:t>
       </w:r>
       <w:r>
-        <w:t xml:space="preserve"> Post destacado + 3 artículos regulares con </w:t>
-      </w:r>
-      <w:proofErr w:type="spellStart"/>
-      <w:r>
-        <w:t>metadata</w:t>
-      </w:r>
-      <w:proofErr w:type="spellEnd"/>
-      <w:r>
-        <w:t xml:space="preserve"> (autor, fecha, tags)</w:t>
+        <w:t xml:space="preserve"> Post destacado + 3 artículos regulares con metadata (autor, fecha, tags)</w:t>
       </w:r>
     </w:p>
     <w:p>
@@ -5424,15 +4942,7 @@
         <w:jc w:val="both"/>
       </w:pPr>
       <w:r>
-        <w:t xml:space="preserve">Sin </w:t>
-      </w:r>
-      <w:proofErr w:type="spellStart"/>
-      <w:r>
-        <w:t>scroll</w:t>
-      </w:r>
-      <w:proofErr w:type="spellEnd"/>
-      <w:r>
-        <w:t xml:space="preserve"> horizontal</w:t>
+        <w:t>Sin scroll horizontal</w:t>
       </w:r>
     </w:p>
     <w:p>
@@ -5470,15 +4980,7 @@
       </w:pPr>
       <w:bookmarkStart w:id="14" w:name="_Toc212327393"/>
       <w:r>
-        <w:t xml:space="preserve">4.2 RNF-002: </w:t>
-      </w:r>
-      <w:proofErr w:type="spellStart"/>
-      <w:r>
-        <w:t>Feedback</w:t>
-      </w:r>
-      <w:proofErr w:type="spellEnd"/>
-      <w:r>
-        <w:t xml:space="preserve"> Visual</w:t>
+        <w:t>4.2 RNF-002: Feedback Visual</w:t>
       </w:r>
       <w:bookmarkEnd w:id="14"/>
     </w:p>
@@ -5494,15 +4996,7 @@
         <w:t>Criterio:</w:t>
       </w:r>
       <w:r>
-        <w:t xml:space="preserve"> </w:t>
-      </w:r>
-      <w:proofErr w:type="spellStart"/>
-      <w:r>
-        <w:t>Feedback</w:t>
-      </w:r>
-      <w:proofErr w:type="spellEnd"/>
-      <w:r>
-        <w:t xml:space="preserve"> inmediato de acciones</w:t>
+        <w:t xml:space="preserve"> Feedback inmediato de acciones</w:t>
       </w:r>
     </w:p>
     <w:p>
@@ -5514,23 +5008,7 @@
         <w:jc w:val="both"/>
       </w:pPr>
       <w:r>
-        <w:t xml:space="preserve">Estados </w:t>
-      </w:r>
-      <w:proofErr w:type="spellStart"/>
-      <w:r>
-        <w:t>hover</w:t>
-      </w:r>
-      <w:proofErr w:type="spellEnd"/>
-      <w:r>
-        <w:t>/active/</w:t>
-      </w:r>
-      <w:proofErr w:type="spellStart"/>
-      <w:r>
-        <w:t>disabled</w:t>
-      </w:r>
-      <w:proofErr w:type="spellEnd"/>
-      <w:r>
-        <w:t xml:space="preserve"> en botones</w:t>
+        <w:t>Estados hover/active/disabled en botones</w:t>
       </w:r>
     </w:p>
     <w:p>
@@ -5542,13 +5020,8 @@
         <w:jc w:val="both"/>
       </w:pPr>
       <w:r>
-        <w:t>Errores de validación con .</w:t>
-      </w:r>
-      <w:proofErr w:type="spellStart"/>
-      <w:r>
-        <w:t>is-invalid</w:t>
-      </w:r>
-      <w:proofErr w:type="spellEnd"/>
+        <w:t>Errores de validación con .is-invalid</w:t>
+      </w:r>
     </w:p>
     <w:p>
       <w:pPr>
@@ -5559,15 +5032,7 @@
         <w:jc w:val="both"/>
       </w:pPr>
       <w:r>
-        <w:t xml:space="preserve">Animaciones fluidas (0.3s </w:t>
-      </w:r>
-      <w:proofErr w:type="spellStart"/>
-      <w:r>
-        <w:t>ease</w:t>
-      </w:r>
-      <w:proofErr w:type="spellEnd"/>
-      <w:r>
-        <w:t>)</w:t>
+        <w:t>Animaciones fluidas (0.3s ease)</w:t>
       </w:r>
     </w:p>
     <w:p>
@@ -5629,13 +5094,8 @@
         </w:numPr>
         <w:jc w:val="both"/>
       </w:pPr>
-      <w:proofErr w:type="spellStart"/>
-      <w:r>
-        <w:t>Bundle</w:t>
-      </w:r>
-      <w:proofErr w:type="spellEnd"/>
-      <w:r>
-        <w:t xml:space="preserve"> &lt; 500KB</w:t>
+      <w:r>
+        <w:t>Bundle &lt; 500KB</w:t>
       </w:r>
     </w:p>
     <w:p>
@@ -5810,21 +5270,7 @@
         <w:rPr>
           <w:lang w:val="en-US"/>
         </w:rPr>
-        <w:t xml:space="preserve"> Header (</w:t>
-      </w:r>
-      <w:proofErr w:type="spellStart"/>
-      <w:r>
-        <w:rPr>
-          <w:lang w:val="en-US"/>
-        </w:rPr>
-        <w:t>permanente</w:t>
-      </w:r>
-      <w:proofErr w:type="spellEnd"/>
-      <w:r>
-        <w:rPr>
-          <w:lang w:val="en-US"/>
-        </w:rPr>
-        <w:t>)</w:t>
+        <w:t xml:space="preserve"> Header (permanente)</w:t>
       </w:r>
     </w:p>
     <w:p>
@@ -5909,15 +5355,7 @@
         <w:t>──</w:t>
       </w:r>
       <w:r>
-        <w:t xml:space="preserve"> </w:t>
-      </w:r>
-      <w:proofErr w:type="spellStart"/>
-      <w:r>
-        <w:t>Gallery</w:t>
-      </w:r>
-      <w:proofErr w:type="spellEnd"/>
-      <w:r>
-        <w:t xml:space="preserve"> (8 proyectos)</w:t>
+        <w:t xml:space="preserve"> Gallery (8 proyectos)</w:t>
       </w:r>
     </w:p>
     <w:p>
@@ -5948,39 +5386,15 @@
         <w:jc w:val="both"/>
       </w:pPr>
       <w:r>
-        <w:t xml:space="preserve">│   └── </w:t>
-      </w:r>
-      <w:proofErr w:type="spellStart"/>
-      <w:r>
-        <w:t>Contact</w:t>
-      </w:r>
-      <w:proofErr w:type="spellEnd"/>
-      <w:r>
-        <w:t xml:space="preserve"> (Formulario con </w:t>
-      </w:r>
-      <w:proofErr w:type="spellStart"/>
-      <w:r>
-        <w:t>state</w:t>
-      </w:r>
-      <w:proofErr w:type="spellEnd"/>
-      <w:r>
-        <w:t>)</w:t>
-      </w:r>
-    </w:p>
-    <w:p>
-      <w:pPr>
-        <w:jc w:val="both"/>
-      </w:pPr>
-      <w:r>
-        <w:t xml:space="preserve">└── </w:t>
-      </w:r>
-      <w:proofErr w:type="spellStart"/>
-      <w:r>
-        <w:t>Footer</w:t>
-      </w:r>
-      <w:proofErr w:type="spellEnd"/>
-      <w:r>
-        <w:t xml:space="preserve"> (permanente)</w:t>
+        <w:t>│   └── Contact (Formulario con state)</w:t>
+      </w:r>
+    </w:p>
+    <w:p>
+      <w:pPr>
+        <w:jc w:val="both"/>
+      </w:pPr>
+      <w:r>
+        <w:t>└── Footer (permanente)</w:t>
       </w:r>
     </w:p>
     <w:p>
@@ -5998,7 +5412,7 @@
     </w:p>
     <w:tbl>
       <w:tblPr>
-        <w:tblW w:w="0" w:type="auto"/>
+        <w:tblW w:w="9068" w:type="dxa"/>
         <w:tblCellSpacing w:w="15" w:type="dxa"/>
         <w:tblBorders>
           <w:top w:val="single" w:sz="4" w:space="0" w:color="auto"/>
@@ -6017,10 +5431,10 @@
         <w:tblLook w:val="04A0" w:firstRow="1" w:lastRow="0" w:firstColumn="1" w:lastColumn="0" w:noHBand="0" w:noVBand="1"/>
       </w:tblPr>
       <w:tblGrid>
-        <w:gridCol w:w="1523"/>
-        <w:gridCol w:w="1690"/>
-        <w:gridCol w:w="3916"/>
-        <w:gridCol w:w="1699"/>
+        <w:gridCol w:w="1603"/>
+        <w:gridCol w:w="1572"/>
+        <w:gridCol w:w="2821"/>
+        <w:gridCol w:w="3072"/>
       </w:tblGrid>
       <w:tr>
         <w:trPr>
@@ -6029,7 +5443,7 @@
         </w:trPr>
         <w:tc>
           <w:tcPr>
-            <w:tcW w:w="0" w:type="auto"/>
+            <w:tcW w:w="1558" w:type="dxa"/>
             <w:vAlign w:val="center"/>
             <w:hideMark/>
           </w:tcPr>
@@ -6052,7 +5466,7 @@
         </w:tc>
         <w:tc>
           <w:tcPr>
-            <w:tcW w:w="0" w:type="auto"/>
+            <w:tcW w:w="1542" w:type="dxa"/>
             <w:vAlign w:val="center"/>
             <w:hideMark/>
           </w:tcPr>
@@ -6069,13 +5483,13 @@
                 <w:b/>
                 <w:bCs/>
               </w:rPr>
-              <w:t>Tipo</w:t>
-            </w:r>
-          </w:p>
-        </w:tc>
-        <w:tc>
-          <w:tcPr>
-            <w:tcW w:w="0" w:type="auto"/>
+              <w:t>Props</w:t>
+            </w:r>
+          </w:p>
+        </w:tc>
+        <w:tc>
+          <w:tcPr>
+            <w:tcW w:w="2791" w:type="dxa"/>
             <w:vAlign w:val="center"/>
             <w:hideMark/>
           </w:tcPr>
@@ -6087,7 +5501,6 @@
                 <w:bCs/>
               </w:rPr>
             </w:pPr>
-            <w:proofErr w:type="spellStart"/>
             <w:r>
               <w:rPr>
                 <w:b/>
@@ -6095,7 +5508,6 @@
               </w:rPr>
               <w:t>State</w:t>
             </w:r>
-            <w:proofErr w:type="spellEnd"/>
           </w:p>
         </w:tc>
         <w:tc>
@@ -6128,6 +5540,75 @@
         </w:trPr>
         <w:tc>
           <w:tcPr>
+            <w:tcW w:w="1558" w:type="dxa"/>
+            <w:vAlign w:val="center"/>
+            <w:hideMark/>
+          </w:tcPr>
+          <w:p>
+            <w:pPr>
+              <w:jc w:val="both"/>
+              <w:rPr>
+                <w:b/>
+                <w:bCs/>
+              </w:rPr>
+            </w:pPr>
+            <w:r>
+              <w:rPr>
+                <w:b/>
+                <w:bCs/>
+              </w:rPr>
+              <w:t>App</w:t>
+            </w:r>
+          </w:p>
+        </w:tc>
+        <w:tc>
+          <w:tcPr>
+            <w:tcW w:w="1542" w:type="dxa"/>
+            <w:vAlign w:val="center"/>
+            <w:hideMark/>
+          </w:tcPr>
+          <w:p>
+            <w:pPr>
+              <w:jc w:val="both"/>
+              <w:rPr>
+                <w:b/>
+                <w:bCs/>
+              </w:rPr>
+            </w:pPr>
+            <w:r>
+              <w:rPr>
+                <w:b/>
+                <w:bCs/>
+              </w:rPr>
+              <w:t>-</w:t>
+            </w:r>
+          </w:p>
+        </w:tc>
+        <w:tc>
+          <w:tcPr>
+            <w:tcW w:w="2791" w:type="dxa"/>
+            <w:vAlign w:val="center"/>
+            <w:hideMark/>
+          </w:tcPr>
+          <w:p>
+            <w:pPr>
+              <w:jc w:val="both"/>
+              <w:rPr>
+                <w:b/>
+                <w:bCs/>
+              </w:rPr>
+            </w:pPr>
+            <w:r>
+              <w:rPr>
+                <w:b/>
+                <w:bCs/>
+              </w:rPr>
+              <w:t>-</w:t>
+            </w:r>
+          </w:p>
+        </w:tc>
+        <w:tc>
+          <w:tcPr>
             <w:tcW w:w="0" w:type="auto"/>
             <w:vAlign w:val="center"/>
             <w:hideMark/>
@@ -6135,64 +5616,18 @@
           <w:p>
             <w:pPr>
               <w:jc w:val="both"/>
-            </w:pPr>
-            <w:r>
               <w:rPr>
                 <w:b/>
                 <w:bCs/>
               </w:rPr>
-              <w:t>App</w:t>
-            </w:r>
-          </w:p>
-        </w:tc>
-        <w:tc>
-          <w:tcPr>
-            <w:tcW w:w="0" w:type="auto"/>
-            <w:vAlign w:val="center"/>
-            <w:hideMark/>
-          </w:tcPr>
-          <w:p>
-            <w:pPr>
-              <w:jc w:val="both"/>
             </w:pPr>
             <w:r>
-              <w:t>Container</w:t>
-            </w:r>
-          </w:p>
-        </w:tc>
-        <w:tc>
-          <w:tcPr>
-            <w:tcW w:w="0" w:type="auto"/>
-            <w:vAlign w:val="center"/>
-            <w:hideMark/>
-          </w:tcPr>
-          <w:p>
-            <w:pPr>
-              <w:jc w:val="both"/>
-            </w:pPr>
-            <w:r>
-              <w:t>-</w:t>
-            </w:r>
-          </w:p>
-        </w:tc>
-        <w:tc>
-          <w:tcPr>
-            <w:tcW w:w="0" w:type="auto"/>
-            <w:vAlign w:val="center"/>
-            <w:hideMark/>
-          </w:tcPr>
-          <w:p>
-            <w:pPr>
-              <w:jc w:val="both"/>
-            </w:pPr>
-            <w:r>
-              <w:t xml:space="preserve">Raíz con </w:t>
-            </w:r>
-            <w:proofErr w:type="spellStart"/>
-            <w:r>
-              <w:t>Router</w:t>
-            </w:r>
-            <w:proofErr w:type="spellEnd"/>
+              <w:rPr>
+                <w:b/>
+                <w:bCs/>
+              </w:rPr>
+              <w:t>Raíz con Router</w:t>
+            </w:r>
           </w:p>
         </w:tc>
       </w:tr>
@@ -6202,6 +5637,75 @@
         </w:trPr>
         <w:tc>
           <w:tcPr>
+            <w:tcW w:w="1558" w:type="dxa"/>
+            <w:vAlign w:val="center"/>
+            <w:hideMark/>
+          </w:tcPr>
+          <w:p>
+            <w:pPr>
+              <w:jc w:val="both"/>
+              <w:rPr>
+                <w:b/>
+                <w:bCs/>
+              </w:rPr>
+            </w:pPr>
+            <w:r>
+              <w:rPr>
+                <w:b/>
+                <w:bCs/>
+              </w:rPr>
+              <w:t>Header</w:t>
+            </w:r>
+          </w:p>
+        </w:tc>
+        <w:tc>
+          <w:tcPr>
+            <w:tcW w:w="1542" w:type="dxa"/>
+            <w:vAlign w:val="center"/>
+            <w:hideMark/>
+          </w:tcPr>
+          <w:p>
+            <w:pPr>
+              <w:jc w:val="both"/>
+              <w:rPr>
+                <w:b/>
+                <w:bCs/>
+              </w:rPr>
+            </w:pPr>
+            <w:r>
+              <w:rPr>
+                <w:b/>
+                <w:bCs/>
+              </w:rPr>
+              <w:t>-</w:t>
+            </w:r>
+          </w:p>
+        </w:tc>
+        <w:tc>
+          <w:tcPr>
+            <w:tcW w:w="2791" w:type="dxa"/>
+            <w:vAlign w:val="center"/>
+            <w:hideMark/>
+          </w:tcPr>
+          <w:p>
+            <w:pPr>
+              <w:jc w:val="both"/>
+              <w:rPr>
+                <w:b/>
+                <w:bCs/>
+              </w:rPr>
+            </w:pPr>
+            <w:r>
+              <w:rPr>
+                <w:b/>
+                <w:bCs/>
+              </w:rPr>
+              <w:t>isMenuOpen</w:t>
+            </w:r>
+          </w:p>
+        </w:tc>
+        <w:tc>
+          <w:tcPr>
             <w:tcW w:w="0" w:type="auto"/>
             <w:vAlign w:val="center"/>
             <w:hideMark/>
@@ -6209,67 +5713,17 @@
           <w:p>
             <w:pPr>
               <w:jc w:val="both"/>
-            </w:pPr>
-            <w:proofErr w:type="spellStart"/>
-            <w:r>
               <w:rPr>
                 <w:b/>
                 <w:bCs/>
               </w:rPr>
-              <w:t>Header</w:t>
-            </w:r>
-            <w:proofErr w:type="spellEnd"/>
-          </w:p>
-        </w:tc>
-        <w:tc>
-          <w:tcPr>
-            <w:tcW w:w="0" w:type="auto"/>
-            <w:vAlign w:val="center"/>
-            <w:hideMark/>
-          </w:tcPr>
-          <w:p>
-            <w:pPr>
-              <w:jc w:val="both"/>
             </w:pPr>
-            <w:proofErr w:type="spellStart"/>
-            <w:r>
-              <w:t>Presentational</w:t>
-            </w:r>
-            <w:proofErr w:type="spellEnd"/>
-          </w:p>
-        </w:tc>
-        <w:tc>
-          <w:tcPr>
-            <w:tcW w:w="0" w:type="auto"/>
-            <w:vAlign w:val="center"/>
-            <w:hideMark/>
-          </w:tcPr>
-          <w:p>
-            <w:pPr>
-              <w:jc w:val="both"/>
-            </w:pPr>
-            <w:r>
-              <w:t>-</w:t>
-            </w:r>
-          </w:p>
-        </w:tc>
-        <w:tc>
-          <w:tcPr>
-            <w:tcW w:w="0" w:type="auto"/>
-            <w:vAlign w:val="center"/>
-            <w:hideMark/>
-          </w:tcPr>
-          <w:p>
-            <w:pPr>
-              <w:jc w:val="both"/>
-            </w:pPr>
-            <w:proofErr w:type="spellStart"/>
-            <w:r>
-              <w:t>Navbar</w:t>
-            </w:r>
-            <w:proofErr w:type="spellEnd"/>
-            <w:r>
-              <w:t xml:space="preserve"> responsive</w:t>
+            <w:r>
+              <w:rPr>
+                <w:b/>
+                <w:bCs/>
+              </w:rPr>
+              <w:t>Navbar con menú mobile y links activos</w:t>
             </w:r>
           </w:p>
         </w:tc>
@@ -6280,6 +5734,75 @@
         </w:trPr>
         <w:tc>
           <w:tcPr>
+            <w:tcW w:w="1558" w:type="dxa"/>
+            <w:vAlign w:val="center"/>
+            <w:hideMark/>
+          </w:tcPr>
+          <w:p>
+            <w:pPr>
+              <w:jc w:val="both"/>
+              <w:rPr>
+                <w:b/>
+                <w:bCs/>
+              </w:rPr>
+            </w:pPr>
+            <w:r>
+              <w:rPr>
+                <w:b/>
+                <w:bCs/>
+              </w:rPr>
+              <w:t>Footer</w:t>
+            </w:r>
+          </w:p>
+        </w:tc>
+        <w:tc>
+          <w:tcPr>
+            <w:tcW w:w="1542" w:type="dxa"/>
+            <w:vAlign w:val="center"/>
+            <w:hideMark/>
+          </w:tcPr>
+          <w:p>
+            <w:pPr>
+              <w:jc w:val="both"/>
+              <w:rPr>
+                <w:b/>
+                <w:bCs/>
+              </w:rPr>
+            </w:pPr>
+            <w:r>
+              <w:rPr>
+                <w:b/>
+                <w:bCs/>
+              </w:rPr>
+              <w:t>-</w:t>
+            </w:r>
+          </w:p>
+        </w:tc>
+        <w:tc>
+          <w:tcPr>
+            <w:tcW w:w="2791" w:type="dxa"/>
+            <w:vAlign w:val="center"/>
+            <w:hideMark/>
+          </w:tcPr>
+          <w:p>
+            <w:pPr>
+              <w:jc w:val="both"/>
+              <w:rPr>
+                <w:b/>
+                <w:bCs/>
+              </w:rPr>
+            </w:pPr>
+            <w:r>
+              <w:rPr>
+                <w:b/>
+                <w:bCs/>
+              </w:rPr>
+              <w:t>-</w:t>
+            </w:r>
+          </w:p>
+        </w:tc>
+        <w:tc>
+          <w:tcPr>
             <w:tcW w:w="0" w:type="auto"/>
             <w:vAlign w:val="center"/>
             <w:hideMark/>
@@ -6287,67 +5810,17 @@
           <w:p>
             <w:pPr>
               <w:jc w:val="both"/>
-            </w:pPr>
-            <w:proofErr w:type="spellStart"/>
-            <w:r>
               <w:rPr>
                 <w:b/>
                 <w:bCs/>
               </w:rPr>
-              <w:t>Footer</w:t>
-            </w:r>
-            <w:proofErr w:type="spellEnd"/>
-          </w:p>
-        </w:tc>
-        <w:tc>
-          <w:tcPr>
-            <w:tcW w:w="0" w:type="auto"/>
-            <w:vAlign w:val="center"/>
-            <w:hideMark/>
-          </w:tcPr>
-          <w:p>
-            <w:pPr>
-              <w:jc w:val="both"/>
             </w:pPr>
-            <w:proofErr w:type="spellStart"/>
-            <w:r>
-              <w:t>Presentational</w:t>
-            </w:r>
-            <w:proofErr w:type="spellEnd"/>
-          </w:p>
-        </w:tc>
-        <w:tc>
-          <w:tcPr>
-            <w:tcW w:w="0" w:type="auto"/>
-            <w:vAlign w:val="center"/>
-            <w:hideMark/>
-          </w:tcPr>
-          <w:p>
-            <w:pPr>
-              <w:jc w:val="both"/>
-            </w:pPr>
-            <w:r>
-              <w:t>-</w:t>
-            </w:r>
-          </w:p>
-        </w:tc>
-        <w:tc>
-          <w:tcPr>
-            <w:tcW w:w="0" w:type="auto"/>
-            <w:vAlign w:val="center"/>
-            <w:hideMark/>
-          </w:tcPr>
-          <w:p>
-            <w:pPr>
-              <w:jc w:val="both"/>
-            </w:pPr>
-            <w:proofErr w:type="spellStart"/>
-            <w:r>
-              <w:t>Info</w:t>
-            </w:r>
-            <w:proofErr w:type="spellEnd"/>
-            <w:r>
-              <w:t xml:space="preserve"> y links</w:t>
+            <w:r>
+              <w:rPr>
+                <w:b/>
+                <w:bCs/>
+              </w:rPr>
+              <w:t>Footer estático</w:t>
             </w:r>
           </w:p>
         </w:tc>
@@ -6358,6 +5831,75 @@
         </w:trPr>
         <w:tc>
           <w:tcPr>
+            <w:tcW w:w="1558" w:type="dxa"/>
+            <w:vAlign w:val="center"/>
+            <w:hideMark/>
+          </w:tcPr>
+          <w:p>
+            <w:pPr>
+              <w:jc w:val="both"/>
+              <w:rPr>
+                <w:b/>
+                <w:bCs/>
+              </w:rPr>
+            </w:pPr>
+            <w:r>
+              <w:rPr>
+                <w:b/>
+                <w:bCs/>
+              </w:rPr>
+              <w:t>Home</w:t>
+            </w:r>
+          </w:p>
+        </w:tc>
+        <w:tc>
+          <w:tcPr>
+            <w:tcW w:w="1542" w:type="dxa"/>
+            <w:vAlign w:val="center"/>
+            <w:hideMark/>
+          </w:tcPr>
+          <w:p>
+            <w:pPr>
+              <w:jc w:val="both"/>
+              <w:rPr>
+                <w:b/>
+                <w:bCs/>
+              </w:rPr>
+            </w:pPr>
+            <w:r>
+              <w:rPr>
+                <w:b/>
+                <w:bCs/>
+              </w:rPr>
+              <w:t>-</w:t>
+            </w:r>
+          </w:p>
+        </w:tc>
+        <w:tc>
+          <w:tcPr>
+            <w:tcW w:w="2791" w:type="dxa"/>
+            <w:vAlign w:val="center"/>
+            <w:hideMark/>
+          </w:tcPr>
+          <w:p>
+            <w:pPr>
+              <w:jc w:val="both"/>
+              <w:rPr>
+                <w:b/>
+                <w:bCs/>
+              </w:rPr>
+            </w:pPr>
+            <w:r>
+              <w:rPr>
+                <w:b/>
+                <w:bCs/>
+              </w:rPr>
+              <w:t>stats</w:t>
+            </w:r>
+          </w:p>
+        </w:tc>
+        <w:tc>
+          <w:tcPr>
             <w:tcW w:w="0" w:type="auto"/>
             <w:vAlign w:val="center"/>
             <w:hideMark/>
@@ -6365,58 +5907,17 @@
           <w:p>
             <w:pPr>
               <w:jc w:val="both"/>
-            </w:pPr>
-            <w:r>
               <w:rPr>
                 <w:b/>
                 <w:bCs/>
               </w:rPr>
-              <w:t>Home</w:t>
-            </w:r>
-          </w:p>
-        </w:tc>
-        <w:tc>
-          <w:tcPr>
-            <w:tcW w:w="0" w:type="auto"/>
-            <w:vAlign w:val="center"/>
-            <w:hideMark/>
-          </w:tcPr>
-          <w:p>
-            <w:pPr>
-              <w:jc w:val="both"/>
             </w:pPr>
             <w:r>
-              <w:t>Page</w:t>
-            </w:r>
-          </w:p>
-        </w:tc>
-        <w:tc>
-          <w:tcPr>
-            <w:tcW w:w="0" w:type="auto"/>
-            <w:vAlign w:val="center"/>
-            <w:hideMark/>
-          </w:tcPr>
-          <w:p>
-            <w:pPr>
-              <w:jc w:val="both"/>
-            </w:pPr>
-            <w:r>
-              <w:t>-</w:t>
-            </w:r>
-          </w:p>
-        </w:tc>
-        <w:tc>
-          <w:tcPr>
-            <w:tcW w:w="0" w:type="auto"/>
-            <w:vAlign w:val="center"/>
-            <w:hideMark/>
-          </w:tcPr>
-          <w:p>
-            <w:pPr>
-              <w:jc w:val="both"/>
-            </w:pPr>
-            <w:r>
-              <w:t>Página principal</w:t>
+              <w:rPr>
+                <w:b/>
+                <w:bCs/>
+              </w:rPr>
+              <w:t>Contadores animados. Hijo: StatCard</w:t>
             </w:r>
           </w:p>
         </w:tc>
@@ -6427,6 +5928,75 @@
         </w:trPr>
         <w:tc>
           <w:tcPr>
+            <w:tcW w:w="1558" w:type="dxa"/>
+            <w:vAlign w:val="center"/>
+            <w:hideMark/>
+          </w:tcPr>
+          <w:p>
+            <w:pPr>
+              <w:jc w:val="both"/>
+              <w:rPr>
+                <w:b/>
+                <w:bCs/>
+              </w:rPr>
+            </w:pPr>
+            <w:r>
+              <w:rPr>
+                <w:b/>
+                <w:bCs/>
+              </w:rPr>
+              <w:t>StatCard</w:t>
+            </w:r>
+          </w:p>
+        </w:tc>
+        <w:tc>
+          <w:tcPr>
+            <w:tcW w:w="1542" w:type="dxa"/>
+            <w:vAlign w:val="center"/>
+            <w:hideMark/>
+          </w:tcPr>
+          <w:p>
+            <w:pPr>
+              <w:jc w:val="both"/>
+              <w:rPr>
+                <w:b/>
+                <w:bCs/>
+              </w:rPr>
+            </w:pPr>
+            <w:r>
+              <w:rPr>
+                <w:b/>
+                <w:bCs/>
+              </w:rPr>
+              <w:t>value, label, suffix</w:t>
+            </w:r>
+          </w:p>
+        </w:tc>
+        <w:tc>
+          <w:tcPr>
+            <w:tcW w:w="2791" w:type="dxa"/>
+            <w:vAlign w:val="center"/>
+            <w:hideMark/>
+          </w:tcPr>
+          <w:p>
+            <w:pPr>
+              <w:jc w:val="both"/>
+              <w:rPr>
+                <w:b/>
+                <w:bCs/>
+              </w:rPr>
+            </w:pPr>
+            <w:r>
+              <w:rPr>
+                <w:b/>
+                <w:bCs/>
+              </w:rPr>
+              <w:t>-</w:t>
+            </w:r>
+          </w:p>
+        </w:tc>
+        <w:tc>
+          <w:tcPr>
             <w:tcW w:w="0" w:type="auto"/>
             <w:vAlign w:val="center"/>
             <w:hideMark/>
@@ -6434,60 +6004,17 @@
           <w:p>
             <w:pPr>
               <w:jc w:val="both"/>
-            </w:pPr>
-            <w:proofErr w:type="spellStart"/>
-            <w:r>
               <w:rPr>
                 <w:b/>
                 <w:bCs/>
               </w:rPr>
-              <w:t>Gallery</w:t>
-            </w:r>
-            <w:proofErr w:type="spellEnd"/>
-          </w:p>
-        </w:tc>
-        <w:tc>
-          <w:tcPr>
-            <w:tcW w:w="0" w:type="auto"/>
-            <w:vAlign w:val="center"/>
-            <w:hideMark/>
-          </w:tcPr>
-          <w:p>
-            <w:pPr>
-              <w:jc w:val="both"/>
             </w:pPr>
             <w:r>
-              <w:t>Page</w:t>
-            </w:r>
-          </w:p>
-        </w:tc>
-        <w:tc>
-          <w:tcPr>
-            <w:tcW w:w="0" w:type="auto"/>
-            <w:vAlign w:val="center"/>
-            <w:hideMark/>
-          </w:tcPr>
-          <w:p>
-            <w:pPr>
-              <w:jc w:val="both"/>
-            </w:pPr>
-            <w:r>
-              <w:t>-</w:t>
-            </w:r>
-          </w:p>
-        </w:tc>
-        <w:tc>
-          <w:tcPr>
-            <w:tcW w:w="0" w:type="auto"/>
-            <w:vAlign w:val="center"/>
-            <w:hideMark/>
-          </w:tcPr>
-          <w:p>
-            <w:pPr>
-              <w:jc w:val="both"/>
-            </w:pPr>
-            <w:r>
-              <w:t>Galería de proyectos</w:t>
+              <w:rPr>
+                <w:b/>
+                <w:bCs/>
+              </w:rPr>
+              <w:t>Componente reutilizable para stats</w:t>
             </w:r>
           </w:p>
         </w:tc>
@@ -6498,6 +6025,75 @@
         </w:trPr>
         <w:tc>
           <w:tcPr>
+            <w:tcW w:w="1558" w:type="dxa"/>
+            <w:vAlign w:val="center"/>
+            <w:hideMark/>
+          </w:tcPr>
+          <w:p>
+            <w:pPr>
+              <w:jc w:val="both"/>
+              <w:rPr>
+                <w:b/>
+                <w:bCs/>
+              </w:rPr>
+            </w:pPr>
+            <w:r>
+              <w:rPr>
+                <w:b/>
+                <w:bCs/>
+              </w:rPr>
+              <w:t>Gallery</w:t>
+            </w:r>
+          </w:p>
+        </w:tc>
+        <w:tc>
+          <w:tcPr>
+            <w:tcW w:w="1542" w:type="dxa"/>
+            <w:vAlign w:val="center"/>
+            <w:hideMark/>
+          </w:tcPr>
+          <w:p>
+            <w:pPr>
+              <w:jc w:val="both"/>
+              <w:rPr>
+                <w:b/>
+                <w:bCs/>
+              </w:rPr>
+            </w:pPr>
+            <w:r>
+              <w:rPr>
+                <w:b/>
+                <w:bCs/>
+              </w:rPr>
+              <w:t>-</w:t>
+            </w:r>
+          </w:p>
+        </w:tc>
+        <w:tc>
+          <w:tcPr>
+            <w:tcW w:w="2791" w:type="dxa"/>
+            <w:vAlign w:val="center"/>
+            <w:hideMark/>
+          </w:tcPr>
+          <w:p>
+            <w:pPr>
+              <w:jc w:val="both"/>
+              <w:rPr>
+                <w:b/>
+                <w:bCs/>
+              </w:rPr>
+            </w:pPr>
+            <w:r>
+              <w:rPr>
+                <w:b/>
+                <w:bCs/>
+              </w:rPr>
+              <w:t>selectedCategory</w:t>
+            </w:r>
+          </w:p>
+        </w:tc>
+        <w:tc>
+          <w:tcPr>
             <w:tcW w:w="0" w:type="auto"/>
             <w:vAlign w:val="center"/>
             <w:hideMark/>
@@ -6505,58 +6101,17 @@
           <w:p>
             <w:pPr>
               <w:jc w:val="both"/>
-            </w:pPr>
-            <w:r>
               <w:rPr>
                 <w:b/>
                 <w:bCs/>
               </w:rPr>
-              <w:t>Posts</w:t>
-            </w:r>
-          </w:p>
-        </w:tc>
-        <w:tc>
-          <w:tcPr>
-            <w:tcW w:w="0" w:type="auto"/>
-            <w:vAlign w:val="center"/>
-            <w:hideMark/>
-          </w:tcPr>
-          <w:p>
-            <w:pPr>
-              <w:jc w:val="both"/>
             </w:pPr>
             <w:r>
-              <w:t>Page</w:t>
-            </w:r>
-          </w:p>
-        </w:tc>
-        <w:tc>
-          <w:tcPr>
-            <w:tcW w:w="0" w:type="auto"/>
-            <w:vAlign w:val="center"/>
-            <w:hideMark/>
-          </w:tcPr>
-          <w:p>
-            <w:pPr>
-              <w:jc w:val="both"/>
-            </w:pPr>
-            <w:r>
-              <w:t>-</w:t>
-            </w:r>
-          </w:p>
-        </w:tc>
-        <w:tc>
-          <w:tcPr>
-            <w:tcW w:w="0" w:type="auto"/>
-            <w:vAlign w:val="center"/>
-            <w:hideMark/>
-          </w:tcPr>
-          <w:p>
-            <w:pPr>
-              <w:jc w:val="both"/>
-            </w:pPr>
-            <w:r>
-              <w:t>Blog técnico</w:t>
+              <w:rPr>
+                <w:b/>
+                <w:bCs/>
+              </w:rPr>
+              <w:t>Filtro de categorías. Hijo: ProjectCard</w:t>
             </w:r>
           </w:p>
         </w:tc>
@@ -6567,6 +6122,75 @@
         </w:trPr>
         <w:tc>
           <w:tcPr>
+            <w:tcW w:w="1558" w:type="dxa"/>
+            <w:vAlign w:val="center"/>
+            <w:hideMark/>
+          </w:tcPr>
+          <w:p>
+            <w:pPr>
+              <w:jc w:val="both"/>
+              <w:rPr>
+                <w:b/>
+                <w:bCs/>
+              </w:rPr>
+            </w:pPr>
+            <w:r>
+              <w:rPr>
+                <w:b/>
+                <w:bCs/>
+              </w:rPr>
+              <w:t>ProjectCard</w:t>
+            </w:r>
+          </w:p>
+        </w:tc>
+        <w:tc>
+          <w:tcPr>
+            <w:tcW w:w="1542" w:type="dxa"/>
+            <w:vAlign w:val="center"/>
+            <w:hideMark/>
+          </w:tcPr>
+          <w:p>
+            <w:pPr>
+              <w:jc w:val="both"/>
+              <w:rPr>
+                <w:b/>
+                <w:bCs/>
+              </w:rPr>
+            </w:pPr>
+            <w:r>
+              <w:rPr>
+                <w:b/>
+                <w:bCs/>
+              </w:rPr>
+              <w:t>project</w:t>
+            </w:r>
+          </w:p>
+        </w:tc>
+        <w:tc>
+          <w:tcPr>
+            <w:tcW w:w="2791" w:type="dxa"/>
+            <w:vAlign w:val="center"/>
+            <w:hideMark/>
+          </w:tcPr>
+          <w:p>
+            <w:pPr>
+              <w:jc w:val="both"/>
+              <w:rPr>
+                <w:b/>
+                <w:bCs/>
+              </w:rPr>
+            </w:pPr>
+            <w:r>
+              <w:rPr>
+                <w:b/>
+                <w:bCs/>
+              </w:rPr>
+              <w:t>-</w:t>
+            </w:r>
+          </w:p>
+        </w:tc>
+        <w:tc>
+          <w:tcPr>
             <w:tcW w:w="0" w:type="auto"/>
             <w:vAlign w:val="center"/>
             <w:hideMark/>
@@ -6574,16 +6198,92 @@
           <w:p>
             <w:pPr>
               <w:jc w:val="both"/>
-            </w:pPr>
-            <w:proofErr w:type="spellStart"/>
-            <w:r>
               <w:rPr>
                 <w:b/>
                 <w:bCs/>
               </w:rPr>
-              <w:t>Contact</w:t>
-            </w:r>
-            <w:proofErr w:type="spellEnd"/>
+            </w:pPr>
+            <w:r>
+              <w:rPr>
+                <w:b/>
+                <w:bCs/>
+              </w:rPr>
+              <w:t>Componente reutilizable para proyectos</w:t>
+            </w:r>
+          </w:p>
+        </w:tc>
+      </w:tr>
+      <w:tr>
+        <w:trPr>
+          <w:tblCellSpacing w:w="15" w:type="dxa"/>
+        </w:trPr>
+        <w:tc>
+          <w:tcPr>
+            <w:tcW w:w="1558" w:type="dxa"/>
+            <w:vAlign w:val="center"/>
+            <w:hideMark/>
+          </w:tcPr>
+          <w:p>
+            <w:pPr>
+              <w:jc w:val="both"/>
+              <w:rPr>
+                <w:b/>
+                <w:bCs/>
+              </w:rPr>
+            </w:pPr>
+            <w:r>
+              <w:rPr>
+                <w:b/>
+                <w:bCs/>
+              </w:rPr>
+              <w:t>Posts</w:t>
+            </w:r>
+          </w:p>
+        </w:tc>
+        <w:tc>
+          <w:tcPr>
+            <w:tcW w:w="1542" w:type="dxa"/>
+            <w:vAlign w:val="center"/>
+            <w:hideMark/>
+          </w:tcPr>
+          <w:p>
+            <w:pPr>
+              <w:jc w:val="both"/>
+              <w:rPr>
+                <w:b/>
+                <w:bCs/>
+              </w:rPr>
+            </w:pPr>
+            <w:r>
+              <w:rPr>
+                <w:b/>
+                <w:bCs/>
+              </w:rPr>
+              <w:t>-</w:t>
+            </w:r>
+          </w:p>
+        </w:tc>
+        <w:tc>
+          <w:tcPr>
+            <w:tcW w:w="2791" w:type="dxa"/>
+            <w:vAlign w:val="center"/>
+            <w:hideMark/>
+          </w:tcPr>
+          <w:p>
+            <w:pPr>
+              <w:jc w:val="both"/>
+              <w:rPr>
+                <w:b/>
+                <w:bCs/>
+              </w:rPr>
+            </w:pPr>
+            <w:r>
+              <w:rPr>
+                <w:b/>
+                <w:bCs/>
+              </w:rPr>
+              <w:t>-</w:t>
+            </w:r>
           </w:p>
         </w:tc>
         <w:tc>
@@ -6595,9 +6295,92 @@
           <w:p>
             <w:pPr>
               <w:jc w:val="both"/>
+              <w:rPr>
+                <w:b/>
+                <w:bCs/>
+              </w:rPr>
             </w:pPr>
             <w:r>
-              <w:t>Page/Container</w:t>
+              <w:rPr>
+                <w:b/>
+                <w:bCs/>
+              </w:rPr>
+              <w:t>Blog de artículos</w:t>
+            </w:r>
+          </w:p>
+        </w:tc>
+      </w:tr>
+      <w:tr>
+        <w:trPr>
+          <w:tblCellSpacing w:w="15" w:type="dxa"/>
+        </w:trPr>
+        <w:tc>
+          <w:tcPr>
+            <w:tcW w:w="1558" w:type="dxa"/>
+            <w:vAlign w:val="center"/>
+            <w:hideMark/>
+          </w:tcPr>
+          <w:p>
+            <w:pPr>
+              <w:jc w:val="both"/>
+              <w:rPr>
+                <w:b/>
+                <w:bCs/>
+              </w:rPr>
+            </w:pPr>
+            <w:r>
+              <w:rPr>
+                <w:b/>
+                <w:bCs/>
+              </w:rPr>
+              <w:lastRenderedPageBreak/>
+              <w:t>Contact</w:t>
+            </w:r>
+          </w:p>
+        </w:tc>
+        <w:tc>
+          <w:tcPr>
+            <w:tcW w:w="1542" w:type="dxa"/>
+            <w:vAlign w:val="center"/>
+            <w:hideMark/>
+          </w:tcPr>
+          <w:p>
+            <w:pPr>
+              <w:jc w:val="both"/>
+              <w:rPr>
+                <w:b/>
+                <w:bCs/>
+              </w:rPr>
+            </w:pPr>
+            <w:r>
+              <w:rPr>
+                <w:b/>
+                <w:bCs/>
+              </w:rPr>
+              <w:t>-</w:t>
+            </w:r>
+          </w:p>
+        </w:tc>
+        <w:tc>
+          <w:tcPr>
+            <w:tcW w:w="2791" w:type="dxa"/>
+            <w:vAlign w:val="center"/>
+            <w:hideMark/>
+          </w:tcPr>
+          <w:p>
+            <w:pPr>
+              <w:jc w:val="both"/>
+              <w:rPr>
+                <w:b/>
+                <w:bCs/>
+              </w:rPr>
+            </w:pPr>
+            <w:r>
+              <w:rPr>
+                <w:b/>
+                <w:bCs/>
+              </w:rPr>
+              <w:t>formData, errors, isSubmitting</w:t>
             </w:r>
           </w:p>
         </w:tc>
@@ -6611,72 +6394,15 @@
             <w:pPr>
               <w:jc w:val="both"/>
               <w:rPr>
-                <w:lang w:val="en-US"/>
+                <w:b/>
+                <w:bCs/>
               </w:rPr>
             </w:pPr>
-            <w:proofErr w:type="spellStart"/>
-            <w:r>
-              <w:rPr>
-                <w:lang w:val="en-US"/>
-              </w:rPr>
-              <w:t>formData</w:t>
-            </w:r>
-            <w:proofErr w:type="spellEnd"/>
-            <w:r>
-              <w:rPr>
-                <w:lang w:val="en-US"/>
-              </w:rPr>
-              <w:t>&lt;</w:t>
-            </w:r>
-            <w:proofErr w:type="spellStart"/>
-            <w:r>
-              <w:rPr>
-                <w:lang w:val="en-US"/>
-              </w:rPr>
-              <w:t>br</w:t>
-            </w:r>
-            <w:proofErr w:type="spellEnd"/>
-            <w:r>
-              <w:rPr>
-                <w:lang w:val="en-US"/>
-              </w:rPr>
-              <w:t>&gt;errors&lt;</w:t>
-            </w:r>
-            <w:proofErr w:type="spellStart"/>
-            <w:r>
-              <w:rPr>
-                <w:lang w:val="en-US"/>
-              </w:rPr>
-              <w:t>br</w:t>
-            </w:r>
-            <w:proofErr w:type="spellEnd"/>
-            <w:r>
-              <w:rPr>
-                <w:lang w:val="en-US"/>
-              </w:rPr>
-              <w:t>&gt;</w:t>
-            </w:r>
-            <w:proofErr w:type="spellStart"/>
-            <w:r>
-              <w:rPr>
-                <w:lang w:val="en-US"/>
-              </w:rPr>
-              <w:t>isSubmitting</w:t>
-            </w:r>
-            <w:proofErr w:type="spellEnd"/>
-          </w:p>
-        </w:tc>
-        <w:tc>
-          <w:tcPr>
-            <w:tcW w:w="0" w:type="auto"/>
-            <w:vAlign w:val="center"/>
-            <w:hideMark/>
-          </w:tcPr>
-          <w:p>
-            <w:pPr>
-              <w:jc w:val="both"/>
-            </w:pPr>
-            <w:r>
+            <w:r>
+              <w:rPr>
+                <w:b/>
+                <w:bCs/>
+              </w:rPr>
               <w:t>Formulario con validación</w:t>
             </w:r>
           </w:p>
@@ -6687,21 +6413,12 @@
       <w:pPr>
         <w:jc w:val="both"/>
       </w:pPr>
-      <w:proofErr w:type="gramStart"/>
       <w:r>
         <w:rPr>
           <w:b/>
           <w:bCs/>
         </w:rPr>
-        <w:t>Total</w:t>
-      </w:r>
-      <w:proofErr w:type="gramEnd"/>
-      <w:r>
-        <w:rPr>
-          <w:b/>
-          <w:bCs/>
-        </w:rPr>
-        <w:t xml:space="preserve"> de componentes:</w:t>
+        <w:t>Total de componentes:</w:t>
       </w:r>
       <w:r>
         <w:t xml:space="preserve"> 7</w:t>
@@ -6716,7 +6433,6 @@
       </w:pPr>
       <w:bookmarkStart w:id="21" w:name="_Toc212327400"/>
       <w:r>
-        <w:lastRenderedPageBreak/>
         <w:t>6. TESTING</w:t>
       </w:r>
       <w:bookmarkEnd w:id="21"/>
@@ -6754,13 +6470,8 @@
         </w:numPr>
         <w:jc w:val="both"/>
       </w:pPr>
-      <w:proofErr w:type="spellStart"/>
-      <w:r>
-        <w:t>Statements</w:t>
-      </w:r>
-      <w:proofErr w:type="spellEnd"/>
-      <w:r>
-        <w:t xml:space="preserve"> ≥ 80%</w:t>
+      <w:r>
+        <w:t>Statements ≥ 80%</w:t>
       </w:r>
     </w:p>
     <w:p>
@@ -6771,13 +6482,8 @@
         </w:numPr>
         <w:jc w:val="both"/>
       </w:pPr>
-      <w:proofErr w:type="spellStart"/>
-      <w:r>
-        <w:t>Branches</w:t>
-      </w:r>
-      <w:proofErr w:type="spellEnd"/>
-      <w:r>
-        <w:t xml:space="preserve"> ≥ 80%</w:t>
+      <w:r>
+        <w:t>Branches ≥ 80%</w:t>
       </w:r>
     </w:p>
     <w:p>
@@ -6788,13 +6494,8 @@
         </w:numPr>
         <w:jc w:val="both"/>
       </w:pPr>
-      <w:proofErr w:type="spellStart"/>
-      <w:r>
-        <w:t>Functions</w:t>
-      </w:r>
-      <w:proofErr w:type="spellEnd"/>
-      <w:r>
-        <w:t xml:space="preserve"> ≥ 80%</w:t>
+      <w:r>
+        <w:t>Functions ≥ 80%</w:t>
       </w:r>
     </w:p>
     <w:p>
@@ -6805,13 +6506,8 @@
         </w:numPr>
         <w:jc w:val="both"/>
       </w:pPr>
-      <w:proofErr w:type="spellStart"/>
-      <w:r>
-        <w:t>Lines</w:t>
-      </w:r>
-      <w:proofErr w:type="spellEnd"/>
-      <w:r>
-        <w:t xml:space="preserve"> ≥ 80%</w:t>
+      <w:r>
+        <w:t>Lines ≥ 80%</w:t>
       </w:r>
     </w:p>
     <w:p>
@@ -6858,7 +6554,10 @@
         <w:t>Framework:</w:t>
       </w:r>
       <w:r>
-        <w:t xml:space="preserve"> Jasmine 4.x</w:t>
+        <w:t xml:space="preserve"> Jasmine </w:t>
+      </w:r>
+      <w:r>
+        <w:t>5.1.0</w:t>
       </w:r>
     </w:p>
     <w:p>
@@ -6877,7 +6576,10 @@
         <w:t>Runner:</w:t>
       </w:r>
       <w:r>
-        <w:t xml:space="preserve"> Karma 6.x</w:t>
+        <w:t xml:space="preserve"> Karma 6.</w:t>
+      </w:r>
+      <w:r>
+        <w:t>4.4</w:t>
       </w:r>
     </w:p>
     <w:p>
@@ -6896,13 +6598,8 @@
         <w:t>Navegador:</w:t>
       </w:r>
       <w:r>
-        <w:t xml:space="preserve"> </w:t>
-      </w:r>
-      <w:proofErr w:type="spellStart"/>
-      <w:r>
-        <w:t>ChromeHeadless</w:t>
-      </w:r>
-      <w:proofErr w:type="spellEnd"/>
+        <w:t xml:space="preserve"> ChromeHeadless</w:t>
+      </w:r>
     </w:p>
     <w:p>
       <w:pPr>
@@ -6920,20 +6617,12 @@
         <w:t>Reporte:</w:t>
       </w:r>
       <w:r>
-        <w:t xml:space="preserve"> karma-</w:t>
-      </w:r>
-      <w:proofErr w:type="spellStart"/>
-      <w:r>
-        <w:t>coverage</w:t>
-      </w:r>
-      <w:proofErr w:type="spellEnd"/>
+        <w:t xml:space="preserve"> karma-coverage</w:t>
+      </w:r>
     </w:p>
     <w:p>
       <w:pPr>
         <w:pStyle w:val="Ttulo2"/>
-        <w:rPr>
-          <w:b w:val="0"/>
-        </w:rPr>
       </w:pPr>
       <w:bookmarkStart w:id="24" w:name="_Toc212327403"/>
       <w:r>
@@ -6941,139 +6630,363 @@
       </w:r>
       <w:bookmarkEnd w:id="24"/>
     </w:p>
-    <w:p>
-      <w:pPr>
-        <w:pStyle w:val="Ttulo3"/>
-        <w:rPr>
-          <w:b w:val="0"/>
-        </w:rPr>
-      </w:pPr>
-      <w:bookmarkStart w:id="25" w:name="_Toc212327404"/>
-      <w:r>
-        <w:t xml:space="preserve">Prueba 1: Renderizado del </w:t>
-      </w:r>
-      <w:proofErr w:type="spellStart"/>
-      <w:r>
-        <w:t>Header</w:t>
-      </w:r>
-      <w:bookmarkEnd w:id="25"/>
-      <w:proofErr w:type="spellEnd"/>
-    </w:p>
-    <w:p>
-      <w:pPr>
-        <w:jc w:val="both"/>
-        <w:rPr>
-          <w:lang w:val="en-US"/>
-        </w:rPr>
-      </w:pPr>
-      <w:proofErr w:type="spellStart"/>
-      <w:r>
-        <w:rPr>
-          <w:b/>
-          <w:bCs/>
-          <w:lang w:val="en-US"/>
-        </w:rPr>
-        <w:t>Archivo</w:t>
-      </w:r>
-      <w:proofErr w:type="spellEnd"/>
-      <w:r>
-        <w:rPr>
-          <w:b/>
-          <w:bCs/>
-          <w:lang w:val="en-US"/>
-        </w:rPr>
-        <w:t>:</w:t>
-      </w:r>
-      <w:r>
-        <w:rPr>
-          <w:lang w:val="en-US"/>
-        </w:rPr>
-        <w:t xml:space="preserve"> </w:t>
-      </w:r>
-      <w:proofErr w:type="spellStart"/>
-      <w:r>
-        <w:rPr>
-          <w:lang w:val="en-US"/>
-        </w:rPr>
-        <w:t>src</w:t>
-      </w:r>
-      <w:proofErr w:type="spellEnd"/>
-      <w:r>
-        <w:rPr>
-          <w:lang w:val="en-US"/>
-        </w:rPr>
-        <w:t>/tests/Header.spec.js</w:t>
-      </w:r>
-    </w:p>
-    <w:p>
-      <w:pPr>
-        <w:jc w:val="both"/>
-      </w:pPr>
-      <w:r>
-        <w:rPr>
-          <w:b/>
-          <w:bCs/>
-        </w:rPr>
-        <w:t>Verifica:</w:t>
-      </w:r>
-    </w:p>
-    <w:p>
-      <w:pPr>
-        <w:numPr>
-          <w:ilvl w:val="0"/>
-          <w:numId w:val="14"/>
-        </w:numPr>
-        <w:jc w:val="both"/>
-      </w:pPr>
-      <w:r>
-        <w:t>Logo "Nuestro Portafolio" presente</w:t>
-      </w:r>
-    </w:p>
-    <w:p>
-      <w:pPr>
-        <w:numPr>
-          <w:ilvl w:val="0"/>
-          <w:numId w:val="14"/>
-        </w:numPr>
-        <w:jc w:val="both"/>
-      </w:pPr>
-      <w:r>
-        <w:t>4 links de navegación</w:t>
-      </w:r>
-    </w:p>
-    <w:p>
-      <w:pPr>
-        <w:numPr>
-          <w:ilvl w:val="0"/>
-          <w:numId w:val="14"/>
-        </w:numPr>
-        <w:jc w:val="both"/>
-      </w:pPr>
-      <w:proofErr w:type="gramStart"/>
-      <w:r>
-        <w:t>Clase .</w:t>
-      </w:r>
-      <w:proofErr w:type="spellStart"/>
-      <w:r>
-        <w:t>navbar</w:t>
-      </w:r>
-      <w:proofErr w:type="spellEnd"/>
-      <w:proofErr w:type="gramEnd"/>
-      <w:r>
-        <w:t xml:space="preserve"> de Bootstrap</w:t>
-      </w:r>
-    </w:p>
-    <w:p>
-      <w:pPr>
-        <w:jc w:val="both"/>
-      </w:pPr>
+    <w:tbl>
+      <w:tblPr>
+        <w:tblStyle w:val="Tablaconcuadrcula"/>
+        <w:tblW w:w="8850" w:type="dxa"/>
+        <w:tblLook w:val="04A0" w:firstRow="1" w:lastRow="0" w:firstColumn="1" w:lastColumn="0" w:noHBand="0" w:noVBand="1"/>
+      </w:tblPr>
+      <w:tblGrid>
+        <w:gridCol w:w="474"/>
+        <w:gridCol w:w="2531"/>
+        <w:gridCol w:w="3729"/>
+        <w:gridCol w:w="2116"/>
+      </w:tblGrid>
+      <w:tr>
+        <w:tc>
+          <w:tcPr>
+            <w:tcW w:w="474" w:type="dxa"/>
+          </w:tcPr>
+          <w:p>
+            <w:r>
+              <w:t>#</w:t>
+            </w:r>
+          </w:p>
+        </w:tc>
+        <w:tc>
+          <w:tcPr>
+            <w:tcW w:w="2531" w:type="dxa"/>
+          </w:tcPr>
+          <w:p>
+            <w:r>
+              <w:t>Nombre</w:t>
+            </w:r>
+          </w:p>
+        </w:tc>
+        <w:tc>
+          <w:tcPr>
+            <w:tcW w:w="3729" w:type="dxa"/>
+          </w:tcPr>
+          <w:p>
+            <w:r>
+              <w:t>Qué verifica</w:t>
+            </w:r>
+          </w:p>
+        </w:tc>
+        <w:tc>
+          <w:tcPr>
+            <w:tcW w:w="2116" w:type="dxa"/>
+          </w:tcPr>
+          <w:p>
+            <w:r>
+              <w:t>Cobertura</w:t>
+            </w:r>
+          </w:p>
+        </w:tc>
+      </w:tr>
+      <w:tr>
+        <w:tc>
+          <w:tcPr>
+            <w:tcW w:w="474" w:type="dxa"/>
+          </w:tcPr>
+          <w:p>
+            <w:r>
+              <w:t>1</w:t>
+            </w:r>
+          </w:p>
+        </w:tc>
+        <w:tc>
+          <w:tcPr>
+            <w:tcW w:w="2531" w:type="dxa"/>
+          </w:tcPr>
+          <w:p>
+            <w:r>
+              <w:t>Renderizado Header</w:t>
+            </w:r>
+          </w:p>
+        </w:tc>
+        <w:tc>
+          <w:tcPr>
+            <w:tcW w:w="3729" w:type="dxa"/>
+          </w:tcPr>
+          <w:p>
+            <w:r>
+              <w:t>Logo + navegación + Bootstrap</w:t>
+            </w:r>
+          </w:p>
+        </w:tc>
+        <w:tc>
+          <w:tcPr>
+            <w:tcW w:w="2116" w:type="dxa"/>
+          </w:tcPr>
+          <w:p>
+            <w:r>
+              <w:t>Componentes</w:t>
+            </w:r>
+          </w:p>
+        </w:tc>
+      </w:tr>
+      <w:tr>
+        <w:tc>
+          <w:tcPr>
+            <w:tcW w:w="474" w:type="dxa"/>
+          </w:tcPr>
+          <w:p>
+            <w:r>
+              <w:t>2</w:t>
+            </w:r>
+          </w:p>
+        </w:tc>
+        <w:tc>
+          <w:tcPr>
+            <w:tcW w:w="2531" w:type="dxa"/>
+          </w:tcPr>
+          <w:p>
+            <w:r>
+              <w:t>Email Inválido</w:t>
+            </w:r>
+          </w:p>
+        </w:tc>
+        <w:tc>
+          <w:tcPr>
+            <w:tcW w:w="3729" w:type="dxa"/>
+          </w:tcPr>
+          <w:p>
+            <w:r>
+              <w:t>4 casos de emails incorrectos</w:t>
+            </w:r>
+          </w:p>
+        </w:tc>
+        <w:tc>
+          <w:tcPr>
+            <w:tcW w:w="2116" w:type="dxa"/>
+          </w:tcPr>
+          <w:p>
+            <w:r>
+              <w:t>Validación (error)</w:t>
+            </w:r>
+          </w:p>
+        </w:tc>
+      </w:tr>
+      <w:tr>
+        <w:tc>
+          <w:tcPr>
+            <w:tcW w:w="474" w:type="dxa"/>
+          </w:tcPr>
+          <w:p>
+            <w:r>
+              <w:t>3</w:t>
+            </w:r>
+          </w:p>
+        </w:tc>
+        <w:tc>
+          <w:tcPr>
+            <w:tcW w:w="2531" w:type="dxa"/>
+          </w:tcPr>
+          <w:p>
+            <w:r>
+              <w:t>Email Válido</w:t>
+            </w:r>
+          </w:p>
+        </w:tc>
+        <w:tc>
+          <w:tcPr>
+            <w:tcW w:w="3729" w:type="dxa"/>
+          </w:tcPr>
+          <w:p>
+            <w:r>
+              <w:t>4 casos de emails correctos</w:t>
+            </w:r>
+          </w:p>
+        </w:tc>
+        <w:tc>
+          <w:tcPr>
+            <w:tcW w:w="2116" w:type="dxa"/>
+          </w:tcPr>
+          <w:p>
+            <w:r>
+              <w:t>Validación (éxito)</w:t>
+            </w:r>
+          </w:p>
+        </w:tc>
+      </w:tr>
+      <w:tr>
+        <w:tc>
+          <w:tcPr>
+            <w:tcW w:w="474" w:type="dxa"/>
+          </w:tcPr>
+          <w:p>
+            <w:r>
+              <w:t>4</w:t>
+            </w:r>
+          </w:p>
+        </w:tc>
+        <w:tc>
+          <w:tcPr>
+            <w:tcW w:w="2531" w:type="dxa"/>
+          </w:tcPr>
+          <w:p>
+            <w:r>
+              <w:t>Campos Vacíos</w:t>
+            </w:r>
+          </w:p>
+        </w:tc>
+        <w:tc>
+          <w:tcPr>
+            <w:tcW w:w="3729" w:type="dxa"/>
+          </w:tcPr>
+          <w:p>
+            <w:r>
+              <w:t>Nombre y mensaje vacíos/cortos</w:t>
+            </w:r>
+          </w:p>
+        </w:tc>
+        <w:tc>
+          <w:tcPr>
+            <w:tcW w:w="2116" w:type="dxa"/>
+          </w:tcPr>
+          <w:p>
+            <w:r>
+              <w:t>Validación (error)</w:t>
+            </w:r>
+          </w:p>
+        </w:tc>
+      </w:tr>
+      <w:tr>
+        <w:tc>
+          <w:tcPr>
+            <w:tcW w:w="474" w:type="dxa"/>
+          </w:tcPr>
+          <w:p>
+            <w:r>
+              <w:t>5</w:t>
+            </w:r>
+          </w:p>
+        </w:tc>
+        <w:tc>
+          <w:tcPr>
+            <w:tcW w:w="2531" w:type="dxa"/>
+          </w:tcPr>
+          <w:p>
+            <w:r>
+              <w:t>Campos Válidos</w:t>
+            </w:r>
+          </w:p>
+        </w:tc>
+        <w:tc>
+          <w:tcPr>
+            <w:tcW w:w="3729" w:type="dxa"/>
+          </w:tcPr>
+          <w:p>
+            <w:r>
+              <w:t>Nombre y mensaje correctos</w:t>
+            </w:r>
+          </w:p>
+        </w:tc>
+        <w:tc>
+          <w:tcPr>
+            <w:tcW w:w="2116" w:type="dxa"/>
+          </w:tcPr>
+          <w:p>
+            <w:r>
+              <w:t>Validación (éxito)</w:t>
+            </w:r>
+          </w:p>
+        </w:tc>
+      </w:tr>
+      <w:tr>
+        <w:tc>
+          <w:tcPr>
+            <w:tcW w:w="474" w:type="dxa"/>
+          </w:tcPr>
+          <w:p>
+            <w:r>
+              <w:t>6</w:t>
+            </w:r>
+          </w:p>
+        </w:tc>
+        <w:tc>
+          <w:tcPr>
+            <w:tcW w:w="2531" w:type="dxa"/>
+          </w:tcPr>
+          <w:p>
+            <w:r>
+              <w:t>Renderizado Proyectos</w:t>
+            </w:r>
+          </w:p>
+        </w:tc>
+        <w:tc>
+          <w:tcPr>
+            <w:tcW w:w="3729" w:type="dxa"/>
+          </w:tcPr>
+          <w:p>
+            <w:r>
+              <w:t>Sección + 3 cards + badges</w:t>
+            </w:r>
+          </w:p>
+        </w:tc>
+        <w:tc>
+          <w:tcPr>
+            <w:tcW w:w="2116" w:type="dxa"/>
+          </w:tcPr>
+          <w:p>
+            <w:r>
+              <w:t>Lista de items</w:t>
+            </w:r>
+          </w:p>
+        </w:tc>
+      </w:tr>
+      <w:tr>
+        <w:tc>
+          <w:tcPr>
+            <w:tcW w:w="474" w:type="dxa"/>
+          </w:tcPr>
+          <w:p>
+            <w:r>
+              <w:t>7</w:t>
+            </w:r>
+          </w:p>
+        </w:tc>
+        <w:tc>
+          <w:tcPr>
+            <w:tcW w:w="2531" w:type="dxa"/>
+          </w:tcPr>
+          <w:p>
+            <w:r>
+              <w:t>Interacción Footer</w:t>
+            </w:r>
+          </w:p>
+        </w:tc>
+        <w:tc>
+          <w:tcPr>
+            <w:tcW w:w="3729" w:type="dxa"/>
+          </w:tcPr>
+          <w:p>
+            <w:r>
+              <w:t>Links + copyright + Bootstrap</w:t>
+            </w:r>
+          </w:p>
+        </w:tc>
+        <w:tc>
+          <w:tcPr>
+            <w:tcW w:w="2116" w:type="dxa"/>
+          </w:tcPr>
+          <w:p>
+            <w:r>
+              <w:t>Interacción</w:t>
+            </w:r>
+          </w:p>
+        </w:tc>
+      </w:tr>
+    </w:tbl>
+    <w:p>
       <w:r>
         <w:lastRenderedPageBreak/>
         <w:drawing>
-          <wp:inline distT="0" distB="0" distL="0" distR="0" wp14:anchorId="7DD8E10B" wp14:editId="266A65B9">
-            <wp:extent cx="5612130" cy="3048635"/>
+          <wp:inline distT="0" distB="0" distL="0" distR="0" wp14:anchorId="779E8A47" wp14:editId="003BD2E0">
+            <wp:extent cx="5612130" cy="2344420"/>
             <wp:effectExtent l="0" t="0" r="7620" b="0"/>
-            <wp:docPr id="597422975" name="Imagen 1" descr="Texto&#10;&#10;El contenido generado por IA puede ser incorrecto."/>
+            <wp:docPr id="244519025" name="Imagen 1" descr="Texto&#10;&#10;El contenido generado por IA puede ser incorrecto."/>
             <wp:cNvGraphicFramePr>
               <a:graphicFrameLocks xmlns:a="http://schemas.openxmlformats.org/drawingml/2006/main" noChangeAspect="1"/>
             </wp:cNvGraphicFramePr>
@@ -7081,7 +6994,7 @@
               <a:graphicData uri="http://schemas.openxmlformats.org/drawingml/2006/picture">
                 <pic:pic xmlns:pic="http://schemas.openxmlformats.org/drawingml/2006/picture">
                   <pic:nvPicPr>
-                    <pic:cNvPr id="597422975" name="Imagen 1" descr="Texto&#10;&#10;El contenido generado por IA puede ser incorrecto."/>
+                    <pic:cNvPr id="244519025" name="Imagen 1" descr="Texto&#10;&#10;El contenido generado por IA puede ser incorrecto."/>
                     <pic:cNvPicPr/>
                   </pic:nvPicPr>
                   <pic:blipFill>
@@ -7093,7 +7006,7 @@
                   <pic:spPr>
                     <a:xfrm>
                       <a:off x="0" y="0"/>
-                      <a:ext cx="5612130" cy="3048635"/>
+                      <a:ext cx="5612130" cy="2344420"/>
                     </a:xfrm>
                     <a:prstGeom prst="rect">
                       <a:avLst/>
@@ -7108,921 +7021,13 @@
     </w:p>
     <w:p>
       <w:pPr>
-        <w:pStyle w:val="Ttulo3"/>
-      </w:pPr>
-      <w:bookmarkStart w:id="26" w:name="_Toc212327405"/>
-      <w:r>
-        <w:t>Prueba 2: Validación de Email</w:t>
-      </w:r>
-      <w:bookmarkEnd w:id="26"/>
-    </w:p>
-    <w:p>
-      <w:pPr>
-        <w:jc w:val="both"/>
-      </w:pPr>
-      <w:r>
-        <w:rPr>
-          <w:b/>
-          <w:bCs/>
-        </w:rPr>
-        <w:t>Archivo:</w:t>
-      </w:r>
-      <w:r>
-        <w:t xml:space="preserve"> </w:t>
-      </w:r>
-      <w:proofErr w:type="spellStart"/>
-      <w:r>
-        <w:t>src</w:t>
-      </w:r>
-      <w:proofErr w:type="spellEnd"/>
-      <w:r>
-        <w:t>/</w:t>
-      </w:r>
-      <w:proofErr w:type="spellStart"/>
-      <w:r>
-        <w:t>tests</w:t>
-      </w:r>
-      <w:proofErr w:type="spellEnd"/>
-      <w:r>
-        <w:t>/ContactValidation.spec.js</w:t>
-      </w:r>
-    </w:p>
-    <w:p>
-      <w:pPr>
-        <w:jc w:val="both"/>
-      </w:pPr>
-      <w:r>
-        <w:rPr>
-          <w:b/>
-          <w:bCs/>
-        </w:rPr>
-        <w:t>Casos:</w:t>
-      </w:r>
-    </w:p>
-    <w:tbl>
-      <w:tblPr>
-        <w:tblW w:w="0" w:type="auto"/>
-        <w:tblCellSpacing w:w="15" w:type="dxa"/>
-        <w:tblBorders>
-          <w:top w:val="single" w:sz="4" w:space="0" w:color="auto"/>
-          <w:left w:val="single" w:sz="4" w:space="0" w:color="auto"/>
-          <w:bottom w:val="single" w:sz="4" w:space="0" w:color="auto"/>
-          <w:right w:val="single" w:sz="4" w:space="0" w:color="auto"/>
-          <w:insideH w:val="single" w:sz="4" w:space="0" w:color="auto"/>
-          <w:insideV w:val="single" w:sz="4" w:space="0" w:color="auto"/>
-        </w:tblBorders>
-        <w:tblCellMar>
-          <w:top w:w="15" w:type="dxa"/>
-          <w:left w:w="15" w:type="dxa"/>
-          <w:bottom w:w="15" w:type="dxa"/>
-          <w:right w:w="15" w:type="dxa"/>
-        </w:tblCellMar>
-        <w:tblLook w:val="04A0" w:firstRow="1" w:lastRow="0" w:firstColumn="1" w:lastColumn="0" w:noHBand="0" w:noVBand="1"/>
-      </w:tblPr>
-      <w:tblGrid>
-        <w:gridCol w:w="2105"/>
-        <w:gridCol w:w="1274"/>
-        <w:gridCol w:w="1896"/>
-      </w:tblGrid>
-      <w:tr>
-        <w:trPr>
-          <w:tblHeader/>
-          <w:tblCellSpacing w:w="15" w:type="dxa"/>
-        </w:trPr>
-        <w:tc>
-          <w:tcPr>
-            <w:tcW w:w="0" w:type="auto"/>
-            <w:vAlign w:val="center"/>
-            <w:hideMark/>
-          </w:tcPr>
-          <w:p>
-            <w:pPr>
-              <w:jc w:val="both"/>
-              <w:rPr>
-                <w:b/>
-                <w:bCs/>
-              </w:rPr>
-            </w:pPr>
-            <w:r>
-              <w:rPr>
-                <w:b/>
-                <w:bCs/>
-              </w:rPr>
-              <w:t>Input</w:t>
-            </w:r>
-          </w:p>
-        </w:tc>
-        <w:tc>
-          <w:tcPr>
-            <w:tcW w:w="0" w:type="auto"/>
-            <w:vAlign w:val="center"/>
-            <w:hideMark/>
-          </w:tcPr>
-          <w:p>
-            <w:pPr>
-              <w:jc w:val="both"/>
-              <w:rPr>
-                <w:b/>
-                <w:bCs/>
-              </w:rPr>
-            </w:pPr>
-            <w:r>
-              <w:rPr>
-                <w:b/>
-                <w:bCs/>
-              </w:rPr>
-              <w:t>Resultado</w:t>
-            </w:r>
-          </w:p>
-        </w:tc>
-        <w:tc>
-          <w:tcPr>
-            <w:tcW w:w="0" w:type="auto"/>
-            <w:vAlign w:val="center"/>
-            <w:hideMark/>
-          </w:tcPr>
-          <w:p>
-            <w:pPr>
-              <w:jc w:val="both"/>
-              <w:rPr>
-                <w:b/>
-                <w:bCs/>
-              </w:rPr>
-            </w:pPr>
-            <w:r>
-              <w:rPr>
-                <w:b/>
-                <w:bCs/>
-              </w:rPr>
-              <w:t>Razón</w:t>
-            </w:r>
-          </w:p>
-        </w:tc>
-      </w:tr>
-      <w:tr>
-        <w:trPr>
-          <w:tblCellSpacing w:w="15" w:type="dxa"/>
-        </w:trPr>
-        <w:tc>
-          <w:tcPr>
-            <w:tcW w:w="0" w:type="auto"/>
-            <w:vAlign w:val="center"/>
-            <w:hideMark/>
-          </w:tcPr>
-          <w:p>
-            <w:pPr>
-              <w:jc w:val="both"/>
-            </w:pPr>
-            <w:r>
-              <w:t>test@example.com</w:t>
-            </w:r>
-          </w:p>
-        </w:tc>
-        <w:tc>
-          <w:tcPr>
-            <w:tcW w:w="0" w:type="auto"/>
-            <w:vAlign w:val="center"/>
-            <w:hideMark/>
-          </w:tcPr>
-          <w:p>
-            <w:pPr>
-              <w:jc w:val="both"/>
-            </w:pPr>
-            <w:r>
-              <w:rPr>
-                <w:rFonts w:ascii="Segoe UI Emoji" w:hAnsi="Segoe UI Emoji" w:cs="Segoe UI Emoji"/>
-              </w:rPr>
-              <w:t>✅</w:t>
-            </w:r>
-            <w:r>
-              <w:t xml:space="preserve"> Válido</w:t>
-            </w:r>
-          </w:p>
-        </w:tc>
-        <w:tc>
-          <w:tcPr>
-            <w:tcW w:w="0" w:type="auto"/>
-            <w:vAlign w:val="center"/>
-            <w:hideMark/>
-          </w:tcPr>
-          <w:p>
-            <w:pPr>
-              <w:jc w:val="both"/>
-            </w:pPr>
-            <w:r>
-              <w:t>Formato correcto</w:t>
-            </w:r>
-          </w:p>
-        </w:tc>
-      </w:tr>
-      <w:tr>
-        <w:trPr>
-          <w:tblCellSpacing w:w="15" w:type="dxa"/>
-        </w:trPr>
-        <w:tc>
-          <w:tcPr>
-            <w:tcW w:w="0" w:type="auto"/>
-            <w:vAlign w:val="center"/>
-            <w:hideMark/>
-          </w:tcPr>
-          <w:p>
-            <w:pPr>
-              <w:jc w:val="both"/>
-            </w:pPr>
-            <w:r>
-              <w:t>emailinvalido.com</w:t>
-            </w:r>
-          </w:p>
-        </w:tc>
-        <w:tc>
-          <w:tcPr>
-            <w:tcW w:w="0" w:type="auto"/>
-            <w:vAlign w:val="center"/>
-            <w:hideMark/>
-          </w:tcPr>
-          <w:p>
-            <w:pPr>
-              <w:jc w:val="both"/>
-            </w:pPr>
-            <w:r>
-              <w:rPr>
-                <w:rFonts w:ascii="Segoe UI Emoji" w:hAnsi="Segoe UI Emoji" w:cs="Segoe UI Emoji"/>
-              </w:rPr>
-              <w:t>❌</w:t>
-            </w:r>
-            <w:r>
-              <w:t xml:space="preserve"> Inválido</w:t>
-            </w:r>
-          </w:p>
-        </w:tc>
-        <w:tc>
-          <w:tcPr>
-            <w:tcW w:w="0" w:type="auto"/>
-            <w:vAlign w:val="center"/>
-            <w:hideMark/>
-          </w:tcPr>
-          <w:p>
-            <w:pPr>
-              <w:jc w:val="both"/>
-            </w:pPr>
-            <w:r>
-              <w:t>Sin @</w:t>
-            </w:r>
-          </w:p>
-        </w:tc>
-      </w:tr>
-      <w:tr>
-        <w:trPr>
-          <w:tblCellSpacing w:w="15" w:type="dxa"/>
-        </w:trPr>
-        <w:tc>
-          <w:tcPr>
-            <w:tcW w:w="0" w:type="auto"/>
-            <w:vAlign w:val="center"/>
-            <w:hideMark/>
-          </w:tcPr>
-          <w:p>
-            <w:pPr>
-              <w:jc w:val="both"/>
-            </w:pPr>
-            <w:r>
-              <w:t>email@</w:t>
-            </w:r>
-          </w:p>
-        </w:tc>
-        <w:tc>
-          <w:tcPr>
-            <w:tcW w:w="0" w:type="auto"/>
-            <w:vAlign w:val="center"/>
-            <w:hideMark/>
-          </w:tcPr>
-          <w:p>
-            <w:pPr>
-              <w:jc w:val="both"/>
-            </w:pPr>
-            <w:r>
-              <w:rPr>
-                <w:rFonts w:ascii="Segoe UI Emoji" w:hAnsi="Segoe UI Emoji" w:cs="Segoe UI Emoji"/>
-              </w:rPr>
-              <w:t>❌</w:t>
-            </w:r>
-            <w:r>
-              <w:t xml:space="preserve"> Inválido</w:t>
-            </w:r>
-          </w:p>
-        </w:tc>
-        <w:tc>
-          <w:tcPr>
-            <w:tcW w:w="0" w:type="auto"/>
-            <w:vAlign w:val="center"/>
-            <w:hideMark/>
-          </w:tcPr>
-          <w:p>
-            <w:pPr>
-              <w:jc w:val="both"/>
-            </w:pPr>
-            <w:r>
-              <w:t>Sin dominio</w:t>
-            </w:r>
-          </w:p>
-        </w:tc>
-      </w:tr>
-    </w:tbl>
-    <w:p>
-      <w:pPr>
-        <w:jc w:val="both"/>
-      </w:pPr>
-    </w:p>
-    <w:p>
-      <w:pPr>
-        <w:jc w:val="both"/>
-      </w:pPr>
-      <w:r>
-        <w:rPr>
-          <w:noProof/>
-        </w:rPr>
-        <w:drawing>
-          <wp:inline distT="0" distB="0" distL="0" distR="0" wp14:anchorId="252EBF55" wp14:editId="56247D14">
-            <wp:extent cx="4324350" cy="1276350"/>
-            <wp:effectExtent l="0" t="0" r="0" b="0"/>
-            <wp:docPr id="210168065" name="Imagen 1" descr="Texto&#10;&#10;El contenido generado por IA puede ser incorrecto."/>
-            <wp:cNvGraphicFramePr>
-              <a:graphicFrameLocks xmlns:a="http://schemas.openxmlformats.org/drawingml/2006/main" noChangeAspect="1"/>
-            </wp:cNvGraphicFramePr>
-            <a:graphic xmlns:a="http://schemas.openxmlformats.org/drawingml/2006/main">
-              <a:graphicData uri="http://schemas.openxmlformats.org/drawingml/2006/picture">
-                <pic:pic xmlns:pic="http://schemas.openxmlformats.org/drawingml/2006/picture">
-                  <pic:nvPicPr>
-                    <pic:cNvPr id="210168065" name="Imagen 1" descr="Texto&#10;&#10;El contenido generado por IA puede ser incorrecto."/>
-                    <pic:cNvPicPr/>
-                  </pic:nvPicPr>
-                  <pic:blipFill>
-                    <a:blip r:embed="rId13"/>
-                    <a:stretch>
-                      <a:fillRect/>
-                    </a:stretch>
-                  </pic:blipFill>
-                  <pic:spPr>
-                    <a:xfrm>
-                      <a:off x="0" y="0"/>
-                      <a:ext cx="4324350" cy="1276350"/>
-                    </a:xfrm>
-                    <a:prstGeom prst="rect">
-                      <a:avLst/>
-                    </a:prstGeom>
-                  </pic:spPr>
-                </pic:pic>
-              </a:graphicData>
-            </a:graphic>
-          </wp:inline>
-        </w:drawing>
-      </w:r>
-    </w:p>
-    <w:p>
-      <w:pPr>
-        <w:jc w:val="both"/>
-      </w:pPr>
-      <w:r>
-        <w:rPr>
-          <w:noProof/>
-        </w:rPr>
-        <w:lastRenderedPageBreak/>
-        <w:drawing>
-          <wp:inline distT="0" distB="0" distL="0" distR="0" wp14:anchorId="4D51486A" wp14:editId="77BAE601">
-            <wp:extent cx="4048125" cy="1228725"/>
-            <wp:effectExtent l="0" t="0" r="9525" b="9525"/>
-            <wp:docPr id="2104662452" name="Imagen 1" descr="Texto&#10;&#10;El contenido generado por IA puede ser incorrecto."/>
-            <wp:cNvGraphicFramePr>
-              <a:graphicFrameLocks xmlns:a="http://schemas.openxmlformats.org/drawingml/2006/main" noChangeAspect="1"/>
-            </wp:cNvGraphicFramePr>
-            <a:graphic xmlns:a="http://schemas.openxmlformats.org/drawingml/2006/main">
-              <a:graphicData uri="http://schemas.openxmlformats.org/drawingml/2006/picture">
-                <pic:pic xmlns:pic="http://schemas.openxmlformats.org/drawingml/2006/picture">
-                  <pic:nvPicPr>
-                    <pic:cNvPr id="2104662452" name="Imagen 1" descr="Texto&#10;&#10;El contenido generado por IA puede ser incorrecto."/>
-                    <pic:cNvPicPr/>
-                  </pic:nvPicPr>
-                  <pic:blipFill>
-                    <a:blip r:embed="rId14"/>
-                    <a:stretch>
-                      <a:fillRect/>
-                    </a:stretch>
-                  </pic:blipFill>
-                  <pic:spPr>
-                    <a:xfrm>
-                      <a:off x="0" y="0"/>
-                      <a:ext cx="4048125" cy="1228725"/>
-                    </a:xfrm>
-                    <a:prstGeom prst="rect">
-                      <a:avLst/>
-                    </a:prstGeom>
-                  </pic:spPr>
-                </pic:pic>
-              </a:graphicData>
-            </a:graphic>
-          </wp:inline>
-        </w:drawing>
-      </w:r>
-    </w:p>
-    <w:p>
-      <w:pPr>
-        <w:pStyle w:val="Ttulo3"/>
-      </w:pPr>
-      <w:bookmarkStart w:id="27" w:name="_Toc212327406"/>
-      <w:r>
-        <w:t>Prueba 3: Validación de Campos Requeridos</w:t>
-      </w:r>
-      <w:bookmarkEnd w:id="27"/>
-    </w:p>
-    <w:p>
-      <w:pPr>
-        <w:jc w:val="both"/>
-      </w:pPr>
-      <w:r>
-        <w:rPr>
-          <w:b/>
-          <w:bCs/>
-        </w:rPr>
-        <w:t>Archivo:</w:t>
-      </w:r>
-      <w:r>
-        <w:t xml:space="preserve"> </w:t>
-      </w:r>
-      <w:proofErr w:type="spellStart"/>
-      <w:r>
-        <w:t>src</w:t>
-      </w:r>
-      <w:proofErr w:type="spellEnd"/>
-      <w:r>
-        <w:t>/</w:t>
-      </w:r>
-      <w:proofErr w:type="spellStart"/>
-      <w:r>
-        <w:t>tests</w:t>
-      </w:r>
-      <w:proofErr w:type="spellEnd"/>
-      <w:r>
-        <w:t>/FormValidation.spec.js</w:t>
-      </w:r>
-    </w:p>
-    <w:p>
-      <w:pPr>
-        <w:jc w:val="both"/>
-      </w:pPr>
-      <w:r>
-        <w:rPr>
-          <w:b/>
-          <w:bCs/>
-        </w:rPr>
-        <w:t>Campos probados:</w:t>
-      </w:r>
-    </w:p>
-    <w:p>
-      <w:pPr>
-        <w:numPr>
-          <w:ilvl w:val="0"/>
-          <w:numId w:val="15"/>
-        </w:numPr>
-        <w:jc w:val="both"/>
-      </w:pPr>
-      <w:r>
-        <w:t>Nombre: min 2 caracteres</w:t>
-      </w:r>
-    </w:p>
-    <w:p>
-      <w:pPr>
-        <w:numPr>
-          <w:ilvl w:val="0"/>
-          <w:numId w:val="15"/>
-        </w:numPr>
-        <w:jc w:val="both"/>
-      </w:pPr>
-      <w:r>
-        <w:t>Asunto: min 2 caracteres</w:t>
-      </w:r>
-    </w:p>
-    <w:p>
-      <w:pPr>
-        <w:numPr>
-          <w:ilvl w:val="0"/>
-          <w:numId w:val="15"/>
-        </w:numPr>
-        <w:jc w:val="both"/>
-      </w:pPr>
-      <w:r>
-        <w:t>Mensaje: min 10 caracteres</w:t>
-      </w:r>
-    </w:p>
-    <w:p>
-      <w:pPr>
-        <w:jc w:val="both"/>
-      </w:pPr>
-      <w:r>
-        <w:rPr>
-          <w:noProof/>
-        </w:rPr>
-        <w:drawing>
-          <wp:inline distT="0" distB="0" distL="0" distR="0" wp14:anchorId="585F07DB" wp14:editId="1B97031B">
-            <wp:extent cx="4105275" cy="1190625"/>
-            <wp:effectExtent l="0" t="0" r="9525" b="9525"/>
-            <wp:docPr id="616552849" name="Imagen 1" descr="Texto&#10;&#10;El contenido generado por IA puede ser incorrecto."/>
-            <wp:cNvGraphicFramePr>
-              <a:graphicFrameLocks xmlns:a="http://schemas.openxmlformats.org/drawingml/2006/main" noChangeAspect="1"/>
-            </wp:cNvGraphicFramePr>
-            <a:graphic xmlns:a="http://schemas.openxmlformats.org/drawingml/2006/main">
-              <a:graphicData uri="http://schemas.openxmlformats.org/drawingml/2006/picture">
-                <pic:pic xmlns:pic="http://schemas.openxmlformats.org/drawingml/2006/picture">
-                  <pic:nvPicPr>
-                    <pic:cNvPr id="616552849" name="Imagen 1" descr="Texto&#10;&#10;El contenido generado por IA puede ser incorrecto."/>
-                    <pic:cNvPicPr/>
-                  </pic:nvPicPr>
-                  <pic:blipFill>
-                    <a:blip r:embed="rId15"/>
-                    <a:stretch>
-                      <a:fillRect/>
-                    </a:stretch>
-                  </pic:blipFill>
-                  <pic:spPr>
-                    <a:xfrm>
-                      <a:off x="0" y="0"/>
-                      <a:ext cx="4105275" cy="1190625"/>
-                    </a:xfrm>
-                    <a:prstGeom prst="rect">
-                      <a:avLst/>
-                    </a:prstGeom>
-                  </pic:spPr>
-                </pic:pic>
-              </a:graphicData>
-            </a:graphic>
-          </wp:inline>
-        </w:drawing>
-      </w:r>
-    </w:p>
-    <w:p>
-      <w:pPr>
-        <w:jc w:val="both"/>
-      </w:pPr>
-      <w:r>
-        <w:rPr>
-          <w:noProof/>
-        </w:rPr>
-        <w:drawing>
-          <wp:inline distT="0" distB="0" distL="0" distR="0" wp14:anchorId="03BBAE4A" wp14:editId="2309888B">
-            <wp:extent cx="5612130" cy="965835"/>
-            <wp:effectExtent l="0" t="0" r="7620" b="5715"/>
-            <wp:docPr id="840630682" name="Imagen 1" descr="Texto&#10;&#10;El contenido generado por IA puede ser incorrecto."/>
-            <wp:cNvGraphicFramePr>
-              <a:graphicFrameLocks xmlns:a="http://schemas.openxmlformats.org/drawingml/2006/main" noChangeAspect="1"/>
-            </wp:cNvGraphicFramePr>
-            <a:graphic xmlns:a="http://schemas.openxmlformats.org/drawingml/2006/main">
-              <a:graphicData uri="http://schemas.openxmlformats.org/drawingml/2006/picture">
-                <pic:pic xmlns:pic="http://schemas.openxmlformats.org/drawingml/2006/picture">
-                  <pic:nvPicPr>
-                    <pic:cNvPr id="840630682" name="Imagen 1" descr="Texto&#10;&#10;El contenido generado por IA puede ser incorrecto."/>
-                    <pic:cNvPicPr/>
-                  </pic:nvPicPr>
-                  <pic:blipFill>
-                    <a:blip r:embed="rId16"/>
-                    <a:stretch>
-                      <a:fillRect/>
-                    </a:stretch>
-                  </pic:blipFill>
-                  <pic:spPr>
-                    <a:xfrm>
-                      <a:off x="0" y="0"/>
-                      <a:ext cx="5612130" cy="965835"/>
-                    </a:xfrm>
-                    <a:prstGeom prst="rect">
-                      <a:avLst/>
-                    </a:prstGeom>
-                  </pic:spPr>
-                </pic:pic>
-              </a:graphicData>
-            </a:graphic>
-          </wp:inline>
-        </w:drawing>
-      </w:r>
-    </w:p>
-    <w:p>
-      <w:pPr>
-        <w:pStyle w:val="Ttulo3"/>
-      </w:pPr>
-      <w:bookmarkStart w:id="28" w:name="_Toc212327407"/>
-      <w:r>
-        <w:t>Prueba 4: Renderizado de Proyectos</w:t>
-      </w:r>
-      <w:bookmarkEnd w:id="28"/>
-    </w:p>
-    <w:p>
-      <w:pPr>
-        <w:jc w:val="both"/>
-      </w:pPr>
-      <w:r>
-        <w:rPr>
-          <w:b/>
-          <w:bCs/>
-        </w:rPr>
-        <w:t>Archivo:</w:t>
-      </w:r>
-      <w:r>
-        <w:t xml:space="preserve"> </w:t>
-      </w:r>
-      <w:proofErr w:type="spellStart"/>
-      <w:r>
-        <w:t>src</w:t>
-      </w:r>
-      <w:proofErr w:type="spellEnd"/>
-      <w:r>
-        <w:t>/</w:t>
-      </w:r>
-      <w:proofErr w:type="spellStart"/>
-      <w:r>
-        <w:t>tests</w:t>
-      </w:r>
-      <w:proofErr w:type="spellEnd"/>
-      <w:r>
-        <w:t>/Projects.spec.js</w:t>
-      </w:r>
-    </w:p>
-    <w:p>
-      <w:pPr>
-        <w:jc w:val="both"/>
-      </w:pPr>
-      <w:r>
-        <w:rPr>
-          <w:b/>
-          <w:bCs/>
-        </w:rPr>
-        <w:t>Verifica:</w:t>
-      </w:r>
-    </w:p>
-    <w:p>
-      <w:pPr>
-        <w:numPr>
-          <w:ilvl w:val="0"/>
-          <w:numId w:val="16"/>
-        </w:numPr>
-        <w:jc w:val="both"/>
-      </w:pPr>
-      <w:r>
-        <w:t>Sección #proyectos existe</w:t>
-      </w:r>
-    </w:p>
-    <w:p>
-      <w:pPr>
-        <w:numPr>
-          <w:ilvl w:val="0"/>
-          <w:numId w:val="16"/>
-        </w:numPr>
-        <w:jc w:val="both"/>
-      </w:pPr>
-      <w:r>
-        <w:t xml:space="preserve">Al menos 3 </w:t>
-      </w:r>
-      <w:proofErr w:type="spellStart"/>
-      <w:r>
-        <w:t>project</w:t>
-      </w:r>
-      <w:proofErr w:type="spellEnd"/>
-      <w:r>
-        <w:t xml:space="preserve"> </w:t>
-      </w:r>
-      <w:proofErr w:type="spellStart"/>
-      <w:r>
-        <w:t>cards</w:t>
-      </w:r>
-      <w:proofErr w:type="spellEnd"/>
-    </w:p>
-    <w:p>
-      <w:pPr>
-        <w:numPr>
-          <w:ilvl w:val="0"/>
-          <w:numId w:val="16"/>
-        </w:numPr>
-        <w:jc w:val="both"/>
-      </w:pPr>
-      <w:r>
-        <w:t xml:space="preserve">Cada </w:t>
-      </w:r>
-      <w:proofErr w:type="spellStart"/>
-      <w:r>
-        <w:t>card</w:t>
-      </w:r>
-      <w:proofErr w:type="spellEnd"/>
-      <w:r>
-        <w:t xml:space="preserve"> tiene </w:t>
-      </w:r>
-      <w:proofErr w:type="spellStart"/>
-      <w:r>
-        <w:t>badges</w:t>
-      </w:r>
-      <w:proofErr w:type="spellEnd"/>
-    </w:p>
-    <w:p>
-      <w:pPr>
-        <w:jc w:val="both"/>
-      </w:pPr>
-      <w:r>
-        <w:rPr>
-          <w:noProof/>
-        </w:rPr>
-        <w:lastRenderedPageBreak/>
-        <w:drawing>
-          <wp:inline distT="0" distB="0" distL="0" distR="0" wp14:anchorId="376BC7CB" wp14:editId="7306632A">
-            <wp:extent cx="5612130" cy="2889250"/>
-            <wp:effectExtent l="0" t="0" r="7620" b="6350"/>
-            <wp:docPr id="1498884879" name="Imagen 1" descr="Texto&#10;&#10;El contenido generado por IA puede ser incorrecto."/>
-            <wp:cNvGraphicFramePr>
-              <a:graphicFrameLocks xmlns:a="http://schemas.openxmlformats.org/drawingml/2006/main" noChangeAspect="1"/>
-            </wp:cNvGraphicFramePr>
-            <a:graphic xmlns:a="http://schemas.openxmlformats.org/drawingml/2006/main">
-              <a:graphicData uri="http://schemas.openxmlformats.org/drawingml/2006/picture">
-                <pic:pic xmlns:pic="http://schemas.openxmlformats.org/drawingml/2006/picture">
-                  <pic:nvPicPr>
-                    <pic:cNvPr id="1498884879" name="Imagen 1" descr="Texto&#10;&#10;El contenido generado por IA puede ser incorrecto."/>
-                    <pic:cNvPicPr/>
-                  </pic:nvPicPr>
-                  <pic:blipFill>
-                    <a:blip r:embed="rId17"/>
-                    <a:stretch>
-                      <a:fillRect/>
-                    </a:stretch>
-                  </pic:blipFill>
-                  <pic:spPr>
-                    <a:xfrm>
-                      <a:off x="0" y="0"/>
-                      <a:ext cx="5612130" cy="2889250"/>
-                    </a:xfrm>
-                    <a:prstGeom prst="rect">
-                      <a:avLst/>
-                    </a:prstGeom>
-                  </pic:spPr>
-                </pic:pic>
-              </a:graphicData>
-            </a:graphic>
-          </wp:inline>
-        </w:drawing>
-      </w:r>
-    </w:p>
-    <w:p>
-      <w:pPr>
-        <w:pStyle w:val="Ttulo3"/>
-      </w:pPr>
-      <w:bookmarkStart w:id="29" w:name="_Toc212327408"/>
-      <w:r>
-        <w:t xml:space="preserve">Prueba 5: Renderizado del </w:t>
-      </w:r>
-      <w:proofErr w:type="spellStart"/>
-      <w:r>
-        <w:t>Footer</w:t>
-      </w:r>
-      <w:bookmarkEnd w:id="29"/>
-      <w:proofErr w:type="spellEnd"/>
-    </w:p>
-    <w:p>
-      <w:pPr>
-        <w:jc w:val="both"/>
-      </w:pPr>
-      <w:r>
-        <w:rPr>
-          <w:b/>
-          <w:bCs/>
-        </w:rPr>
-        <w:t>Archivo:</w:t>
-      </w:r>
-      <w:r>
-        <w:t xml:space="preserve"> </w:t>
-      </w:r>
-      <w:proofErr w:type="spellStart"/>
-      <w:r>
-        <w:t>src</w:t>
-      </w:r>
-      <w:proofErr w:type="spellEnd"/>
-      <w:r>
-        <w:t>/</w:t>
-      </w:r>
-      <w:proofErr w:type="spellStart"/>
-      <w:r>
-        <w:t>tests</w:t>
-      </w:r>
-      <w:proofErr w:type="spellEnd"/>
-      <w:r>
-        <w:t>/Footer.spec.js</w:t>
-      </w:r>
-    </w:p>
-    <w:p>
-      <w:pPr>
-        <w:jc w:val="both"/>
-      </w:pPr>
-      <w:r>
-        <w:rPr>
-          <w:b/>
-          <w:bCs/>
-        </w:rPr>
-        <w:t>Verifica:</w:t>
-      </w:r>
-    </w:p>
-    <w:p>
-      <w:pPr>
-        <w:numPr>
-          <w:ilvl w:val="0"/>
-          <w:numId w:val="17"/>
-        </w:numPr>
-        <w:jc w:val="both"/>
-      </w:pPr>
-      <w:proofErr w:type="spellStart"/>
-      <w:r>
-        <w:t>Footer</w:t>
-      </w:r>
-      <w:proofErr w:type="spellEnd"/>
-      <w:r>
-        <w:t xml:space="preserve"> renderizado</w:t>
-      </w:r>
-    </w:p>
-    <w:p>
-      <w:pPr>
-        <w:numPr>
-          <w:ilvl w:val="0"/>
-          <w:numId w:val="17"/>
-        </w:numPr>
-        <w:jc w:val="both"/>
-      </w:pPr>
-      <w:r>
-        <w:t>Copyright con año 2025</w:t>
-      </w:r>
-    </w:p>
-    <w:p>
-      <w:pPr>
-        <w:numPr>
-          <w:ilvl w:val="0"/>
-          <w:numId w:val="17"/>
-        </w:numPr>
-        <w:jc w:val="both"/>
-      </w:pPr>
-      <w:r>
-        <w:t xml:space="preserve">Clase </w:t>
-      </w:r>
-      <w:proofErr w:type="spellStart"/>
-      <w:r>
-        <w:t>bg-dark</w:t>
-      </w:r>
-      <w:proofErr w:type="spellEnd"/>
-    </w:p>
-    <w:p>
-      <w:pPr>
-        <w:jc w:val="both"/>
-      </w:pPr>
-      <w:r>
-        <w:rPr>
-          <w:noProof/>
-        </w:rPr>
-        <w:lastRenderedPageBreak/>
-        <w:drawing>
-          <wp:inline distT="0" distB="0" distL="0" distR="0" wp14:anchorId="20130FF3" wp14:editId="274DB8AC">
-            <wp:extent cx="5143500" cy="3600450"/>
-            <wp:effectExtent l="0" t="0" r="0" b="0"/>
-            <wp:docPr id="1485558467" name="Imagen 1" descr="Texto&#10;&#10;El contenido generado por IA puede ser incorrecto."/>
-            <wp:cNvGraphicFramePr>
-              <a:graphicFrameLocks xmlns:a="http://schemas.openxmlformats.org/drawingml/2006/main" noChangeAspect="1"/>
-            </wp:cNvGraphicFramePr>
-            <a:graphic xmlns:a="http://schemas.openxmlformats.org/drawingml/2006/main">
-              <a:graphicData uri="http://schemas.openxmlformats.org/drawingml/2006/picture">
-                <pic:pic xmlns:pic="http://schemas.openxmlformats.org/drawingml/2006/picture">
-                  <pic:nvPicPr>
-                    <pic:cNvPr id="1485558467" name="Imagen 1" descr="Texto&#10;&#10;El contenido generado por IA puede ser incorrecto."/>
-                    <pic:cNvPicPr/>
-                  </pic:nvPicPr>
-                  <pic:blipFill>
-                    <a:blip r:embed="rId18"/>
-                    <a:stretch>
-                      <a:fillRect/>
-                    </a:stretch>
-                  </pic:blipFill>
-                  <pic:spPr>
-                    <a:xfrm>
-                      <a:off x="0" y="0"/>
-                      <a:ext cx="5143500" cy="3600450"/>
-                    </a:xfrm>
-                    <a:prstGeom prst="rect">
-                      <a:avLst/>
-                    </a:prstGeom>
-                  </pic:spPr>
-                </pic:pic>
-              </a:graphicData>
-            </a:graphic>
-          </wp:inline>
-        </w:drawing>
-      </w:r>
-    </w:p>
-    <w:p>
-      <w:pPr>
         <w:pStyle w:val="Ttulo2"/>
       </w:pPr>
-      <w:bookmarkStart w:id="30" w:name="_Toc212327409"/>
+      <w:bookmarkStart w:id="25" w:name="_Toc212327409"/>
       <w:r>
         <w:t>6.4 Resultados de Cobertura</w:t>
       </w:r>
-      <w:bookmarkEnd w:id="30"/>
+      <w:bookmarkEnd w:id="25"/>
     </w:p>
     <w:tbl>
       <w:tblPr>
@@ -8138,7 +7143,6 @@
             <w:pPr>
               <w:jc w:val="both"/>
             </w:pPr>
-            <w:proofErr w:type="spellStart"/>
             <w:r>
               <w:rPr>
                 <w:b/>
@@ -8146,7 +7150,6 @@
               </w:rPr>
               <w:t>Statements</w:t>
             </w:r>
-            <w:proofErr w:type="spellEnd"/>
           </w:p>
         </w:tc>
         <w:tc>
@@ -8215,7 +7218,6 @@
             <w:pPr>
               <w:jc w:val="both"/>
             </w:pPr>
-            <w:proofErr w:type="spellStart"/>
             <w:r>
               <w:rPr>
                 <w:b/>
@@ -8223,7 +7225,6 @@
               </w:rPr>
               <w:t>Branches</w:t>
             </w:r>
-            <w:proofErr w:type="spellEnd"/>
           </w:p>
         </w:tc>
         <w:tc>
@@ -8292,7 +7293,6 @@
             <w:pPr>
               <w:jc w:val="both"/>
             </w:pPr>
-            <w:proofErr w:type="spellStart"/>
             <w:r>
               <w:rPr>
                 <w:b/>
@@ -8300,7 +7300,6 @@
               </w:rPr>
               <w:t>Functions</w:t>
             </w:r>
-            <w:proofErr w:type="spellEnd"/>
           </w:p>
         </w:tc>
         <w:tc>
@@ -8369,7 +7368,6 @@
             <w:pPr>
               <w:jc w:val="both"/>
             </w:pPr>
-            <w:proofErr w:type="spellStart"/>
             <w:r>
               <w:rPr>
                 <w:b/>
@@ -8377,7 +7375,6 @@
               </w:rPr>
               <w:t>Lines</w:t>
             </w:r>
-            <w:proofErr w:type="spellEnd"/>
           </w:p>
         </w:tc>
         <w:tc>
@@ -8457,12 +7454,12 @@
         <w:pStyle w:val="Ttulo2"/>
         <w:jc w:val="both"/>
       </w:pPr>
-      <w:bookmarkStart w:id="31" w:name="_Toc212327410"/>
+      <w:bookmarkStart w:id="26" w:name="_Toc212327410"/>
       <w:r>
         <w:lastRenderedPageBreak/>
         <w:t>6.5 Evidencias</w:t>
       </w:r>
-      <w:bookmarkEnd w:id="31"/>
+      <w:bookmarkEnd w:id="26"/>
     </w:p>
     <w:p>
       <w:pPr>
@@ -8485,23 +7482,7 @@
           <w:b/>
           <w:bCs/>
         </w:rPr>
-        <w:t xml:space="preserve">Terminal con </w:t>
-      </w:r>
-      <w:proofErr w:type="spellStart"/>
-      <w:r>
-        <w:rPr>
-          <w:b/>
-          <w:bCs/>
-        </w:rPr>
-        <w:t>tests</w:t>
-      </w:r>
-      <w:proofErr w:type="spellEnd"/>
-      <w:r>
-        <w:rPr>
-          <w:b/>
-          <w:bCs/>
-        </w:rPr>
-        <w:t xml:space="preserve"> pasando</w:t>
+        <w:t>Terminal con tests pasando</w:t>
       </w:r>
       <w:r>
         <w:rPr>
@@ -8519,13 +7500,14 @@
       </w:r>
       <w:r>
         <w:rPr>
-          <w:noProof/>
+          <w:b/>
+          <w:bCs/>
         </w:rPr>
         <w:drawing>
-          <wp:inline distT="0" distB="0" distL="0" distR="0" wp14:anchorId="4E088BA5" wp14:editId="49212CF5">
-            <wp:extent cx="5612130" cy="4832350"/>
+          <wp:inline distT="0" distB="0" distL="0" distR="0" wp14:anchorId="20C5CA77" wp14:editId="1E61917A">
+            <wp:extent cx="5612130" cy="2393950"/>
             <wp:effectExtent l="0" t="0" r="7620" b="6350"/>
-            <wp:docPr id="493519884" name="Imagen 1" descr="Texto&#10;&#10;El contenido generado por IA puede ser incorrecto."/>
+            <wp:docPr id="166370037" name="Imagen 1" descr="Texto&#10;&#10;El contenido generado por IA puede ser incorrecto."/>
             <wp:cNvGraphicFramePr>
               <a:graphicFrameLocks xmlns:a="http://schemas.openxmlformats.org/drawingml/2006/main" noChangeAspect="1"/>
             </wp:cNvGraphicFramePr>
@@ -8533,11 +7515,11 @@
               <a:graphicData uri="http://schemas.openxmlformats.org/drawingml/2006/picture">
                 <pic:pic xmlns:pic="http://schemas.openxmlformats.org/drawingml/2006/picture">
                   <pic:nvPicPr>
-                    <pic:cNvPr id="493519884" name="Imagen 1" descr="Texto&#10;&#10;El contenido generado por IA puede ser incorrecto."/>
+                    <pic:cNvPr id="166370037" name="Imagen 1" descr="Texto&#10;&#10;El contenido generado por IA puede ser incorrecto."/>
                     <pic:cNvPicPr/>
                   </pic:nvPicPr>
                   <pic:blipFill>
-                    <a:blip r:embed="rId19"/>
+                    <a:blip r:embed="rId13"/>
                     <a:stretch>
                       <a:fillRect/>
                     </a:stretch>
@@ -8545,7 +7527,7 @@
                   <pic:spPr>
                     <a:xfrm>
                       <a:off x="0" y="0"/>
-                      <a:ext cx="5612130" cy="4832350"/>
+                      <a:ext cx="5612130" cy="2393950"/>
                     </a:xfrm>
                     <a:prstGeom prst="rect">
                       <a:avLst/>
@@ -8587,13 +7569,16 @@
     <w:p>
       <w:pPr>
         <w:jc w:val="both"/>
+        <w:rPr>
+          <w:u w:val="single"/>
+        </w:rPr>
       </w:pPr>
       <w:r>
         <w:drawing>
-          <wp:inline distT="0" distB="0" distL="0" distR="0" wp14:anchorId="54CFB914" wp14:editId="6BB8D788">
-            <wp:extent cx="5612130" cy="746760"/>
-            <wp:effectExtent l="0" t="0" r="7620" b="0"/>
-            <wp:docPr id="1634402588" name="Imagen 1" descr="Imagen que contiene Texto&#10;&#10;El contenido generado por IA puede ser incorrecto."/>
+          <wp:inline distT="0" distB="0" distL="0" distR="0" wp14:anchorId="7DE3979F" wp14:editId="1E7AEAE7">
+            <wp:extent cx="5612130" cy="848360"/>
+            <wp:effectExtent l="0" t="0" r="7620" b="8890"/>
+            <wp:docPr id="1658937309" name="Imagen 1" descr="Texto&#10;&#10;El contenido generado por IA puede ser incorrecto."/>
             <wp:cNvGraphicFramePr>
               <a:graphicFrameLocks xmlns:a="http://schemas.openxmlformats.org/drawingml/2006/main" noChangeAspect="1"/>
             </wp:cNvGraphicFramePr>
@@ -8601,11 +7586,11 @@
               <a:graphicData uri="http://schemas.openxmlformats.org/drawingml/2006/picture">
                 <pic:pic xmlns:pic="http://schemas.openxmlformats.org/drawingml/2006/picture">
                   <pic:nvPicPr>
-                    <pic:cNvPr id="1634402588" name="Imagen 1" descr="Imagen que contiene Texto&#10;&#10;El contenido generado por IA puede ser incorrecto."/>
+                    <pic:cNvPr id="1658937309" name="Imagen 1" descr="Texto&#10;&#10;El contenido generado por IA puede ser incorrecto."/>
                     <pic:cNvPicPr/>
                   </pic:nvPicPr>
                   <pic:blipFill>
-                    <a:blip r:embed="rId20"/>
+                    <a:blip r:embed="rId14"/>
                     <a:stretch>
                       <a:fillRect/>
                     </a:stretch>
@@ -8613,7 +7598,7 @@
                   <pic:spPr>
                     <a:xfrm>
                       <a:off x="0" y="0"/>
-                      <a:ext cx="5612130" cy="746760"/>
+                      <a:ext cx="5612130" cy="848360"/>
                     </a:xfrm>
                     <a:prstGeom prst="rect">
                       <a:avLst/>
@@ -8631,55 +7616,11 @@
         <w:jc w:val="both"/>
       </w:pPr>
       <w:r>
-        <w:t xml:space="preserve">El proyecto alcanzó un 100% de cobertura en </w:t>
-      </w:r>
-      <w:proofErr w:type="spellStart"/>
-      <w:r>
-        <w:t>Statements</w:t>
-      </w:r>
-      <w:proofErr w:type="spellEnd"/>
-      <w:r>
-        <w:t xml:space="preserve">, </w:t>
-      </w:r>
-      <w:proofErr w:type="spellStart"/>
-      <w:r>
-        <w:t>Functions</w:t>
-      </w:r>
-      <w:proofErr w:type="spellEnd"/>
-      <w:r>
-        <w:t xml:space="preserve"> y </w:t>
-      </w:r>
-      <w:proofErr w:type="spellStart"/>
-      <w:r>
-        <w:t>Lines</w:t>
-      </w:r>
-      <w:proofErr w:type="spellEnd"/>
-      <w:r>
-        <w:t xml:space="preserve">, demostrando que todas las funciones críticas están completamente probadas. La métrica de </w:t>
-      </w:r>
-      <w:proofErr w:type="spellStart"/>
-      <w:r>
-        <w:t>Branches</w:t>
-      </w:r>
-      <w:proofErr w:type="spellEnd"/>
-      <w:r>
-        <w:t xml:space="preserve"> (50%) está por debajo del objetivo debido a que algunas ramas condicionales en las validaciones del formulario no fueron ejercitadas en ambos sentidos (tanto el caso verdadero como falso). Específicamente, se probaron los casos </w:t>
-      </w:r>
-      <w:r>
-        <w:lastRenderedPageBreak/>
-        <w:t xml:space="preserve">de </w:t>
-      </w:r>
-      <w:proofErr w:type="gramStart"/>
-      <w:r>
-        <w:t>error</w:t>
-      </w:r>
-      <w:proofErr w:type="gramEnd"/>
-      <w:r>
-        <w:t xml:space="preserve"> pero no todos los casos de éxito en cada validación individual. Sin embargo, el promedio general de 87.5% supera el requisito mínimo del 80%, cumpliendo satisfactoriamente con los objetivos de la rúbrica de evaluación.</w:t>
+        <w:t>El proyecto alcanzó un 100% de cobertura en Statements, Functions y Lines, demostrando que todas las funciones críticas están completamente probadas. La métrica de Branches (50%) está por debajo del objetivo debido a que algunas ramas condicionales en las validaciones del formulario no fueron ejercitadas en ambos sentidos (tanto el caso verdadero como falso). Específicamente, se probaron los casos de error pero no todos los casos de éxito en cada validación individual. Sin embargo, el promedio general de 87.5% supera el requisito mínimo del 80%, cumpliendo satisfactoriamente con los objetivos de la rúbrica de evaluación.</w:t>
       </w:r>
     </w:p>
     <w:sectPr>
-      <w:footerReference w:type="default" r:id="rId21"/>
+      <w:footerReference w:type="default" r:id="rId15"/>
       <w:pgSz w:w="12240" w:h="15840"/>
       <w:pgMar w:top="1417" w:right="1701" w:bottom="1417" w:left="1701" w:header="708" w:footer="708" w:gutter="0"/>
       <w:pgNumType w:start="0"/>
@@ -13398,6 +12339,25 @@
       <w:ind w:left="480"/>
     </w:pPr>
   </w:style>
+  <w:style w:type="table" w:styleId="Tablaconcuadrcula">
+    <w:name w:val="Table Grid"/>
+    <w:basedOn w:val="Tablanormal"/>
+    <w:uiPriority w:val="39"/>
+    <w:rsid w:val="008D6B38"/>
+    <w:pPr>
+      <w:spacing w:after="0" w:line="240" w:lineRule="auto"/>
+    </w:pPr>
+    <w:tblPr>
+      <w:tblBorders>
+        <w:top w:val="single" w:sz="4" w:space="0" w:color="auto"/>
+        <w:left w:val="single" w:sz="4" w:space="0" w:color="auto"/>
+        <w:bottom w:val="single" w:sz="4" w:space="0" w:color="auto"/>
+        <w:right w:val="single" w:sz="4" w:space="0" w:color="auto"/>
+        <w:insideH w:val="single" w:sz="4" w:space="0" w:color="auto"/>
+        <w:insideV w:val="single" w:sz="4" w:space="0" w:color="auto"/>
+      </w:tblBorders>
+    </w:tblPr>
+  </w:style>
 </w:styles>
 </file>
 

</xml_diff>

<commit_message>
Implement code changes for feature enhancement and bug fixes
</commit_message>
<xml_diff>
--- a/Informe.docx
+++ b/Informe.docx
@@ -160,6 +160,15 @@
         </w:rPr>
         <w:t>Migración a React con Testin</w:t>
       </w:r>
+      <w:r>
+        <w:rPr>
+          <w:b/>
+          <w:bCs/>
+          <w:sz w:val="56"/>
+          <w:szCs w:val="56"/>
+        </w:rPr>
+        <w:t>g</w:t>
+      </w:r>
     </w:p>
     <w:p>
       <w:pPr>
@@ -203,16 +212,55 @@
     </w:p>
     <w:p>
       <w:pPr>
-        <w:jc w:val="both"/>
-      </w:pPr>
-      <w:r>
-        <w:t>- Sebastián González</w:t>
-      </w:r>
-    </w:p>
-    <w:p>
-      <w:pPr>
-        <w:jc w:val="center"/>
-      </w:pPr>
+        <w:pStyle w:val="Prrafodelista"/>
+        <w:numPr>
+          <w:ilvl w:val="0"/>
+          <w:numId w:val="25"/>
+        </w:numPr>
+        <w:jc w:val="both"/>
+      </w:pPr>
+      <w:r>
+        <w:t>Sebastián González</w:t>
+      </w:r>
+    </w:p>
+    <w:p>
+      <w:pPr>
+        <w:pStyle w:val="Prrafodelista"/>
+        <w:numPr>
+          <w:ilvl w:val="0"/>
+          <w:numId w:val="25"/>
+        </w:numPr>
+        <w:jc w:val="both"/>
+      </w:pPr>
+      <w:r>
+        <w:t>Andrés Ibañez</w:t>
+      </w:r>
+    </w:p>
+    <w:p>
+      <w:pPr>
+        <w:pStyle w:val="Prrafodelista"/>
+        <w:numPr>
+          <w:ilvl w:val="0"/>
+          <w:numId w:val="25"/>
+        </w:numPr>
+        <w:jc w:val="both"/>
+      </w:pPr>
+      <w:r>
+        <w:t>Oscar Flores</w:t>
+      </w:r>
+    </w:p>
+    <w:p>
+      <w:pPr>
+        <w:pStyle w:val="Prrafodelista"/>
+        <w:numPr>
+          <w:ilvl w:val="0"/>
+          <w:numId w:val="25"/>
+        </w:numPr>
+        <w:jc w:val="both"/>
+      </w:pPr>
+      <w:r>
+        <w:t>Leroy Rodriguez</w:t>
+      </w:r>
     </w:p>
     <w:p>
       <w:pPr>
@@ -1709,21 +1757,7 @@
                 <w:rStyle w:val="Hipervnculo"/>
                 <w:noProof/>
               </w:rPr>
-              <w:t>5.2 Comp</w:t>
-            </w:r>
-            <w:r>
-              <w:rPr>
-                <w:rStyle w:val="Hipervnculo"/>
-                <w:noProof/>
-              </w:rPr>
-              <w:t>o</w:t>
-            </w:r>
-            <w:r>
-              <w:rPr>
-                <w:rStyle w:val="Hipervnculo"/>
-                <w:noProof/>
-              </w:rPr>
-              <w:t>nentes del Sistema</w:t>
+              <w:t>5.2 Componentes del Sistema</w:t>
             </w:r>
             <w:r>
               <w:rPr>
@@ -6981,6 +7015,9 @@
     </w:tbl>
     <w:p>
       <w:r>
+        <w:rPr>
+          <w:noProof/>
+        </w:rPr>
         <w:lastRenderedPageBreak/>
         <w:drawing>
           <wp:inline distT="0" distB="0" distL="0" distR="0" wp14:anchorId="779E8A47" wp14:editId="003BD2E0">
@@ -7502,6 +7539,7 @@
         <w:rPr>
           <w:b/>
           <w:bCs/>
+          <w:noProof/>
         </w:rPr>
         <w:drawing>
           <wp:inline distT="0" distB="0" distL="0" distR="0" wp14:anchorId="20C5CA77" wp14:editId="1E61917A">
@@ -7574,6 +7612,9 @@
         </w:rPr>
       </w:pPr>
       <w:r>
+        <w:rPr>
+          <w:noProof/>
+        </w:rPr>
         <w:drawing>
           <wp:inline distT="0" distB="0" distL="0" distR="0" wp14:anchorId="7DE3979F" wp14:editId="1E7AEAE7">
             <wp:extent cx="5612130" cy="848360"/>
@@ -9893,6 +9934,119 @@
     </w:lvl>
   </w:abstractNum>
   <w:abstractNum w:abstractNumId="15" w15:restartNumberingAfterBreak="0">
+    <w:nsid w:val="3DB92EA7"/>
+    <w:multiLevelType w:val="hybridMultilevel"/>
+    <w:tmpl w:val="101EA99A"/>
+    <w:lvl w:ilvl="0" w:tplc="340A0001">
+      <w:start w:val="1"/>
+      <w:numFmt w:val="bullet"/>
+      <w:lvlText w:val=""/>
+      <w:lvlJc w:val="left"/>
+      <w:pPr>
+        <w:ind w:left="720" w:hanging="360"/>
+      </w:pPr>
+      <w:rPr>
+        <w:rFonts w:ascii="Symbol" w:hAnsi="Symbol" w:hint="default"/>
+      </w:rPr>
+    </w:lvl>
+    <w:lvl w:ilvl="1" w:tplc="340A0003" w:tentative="1">
+      <w:start w:val="1"/>
+      <w:numFmt w:val="bullet"/>
+      <w:lvlText w:val="o"/>
+      <w:lvlJc w:val="left"/>
+      <w:pPr>
+        <w:ind w:left="1440" w:hanging="360"/>
+      </w:pPr>
+      <w:rPr>
+        <w:rFonts w:ascii="Courier New" w:hAnsi="Courier New" w:cs="Courier New" w:hint="default"/>
+      </w:rPr>
+    </w:lvl>
+    <w:lvl w:ilvl="2" w:tplc="340A0005" w:tentative="1">
+      <w:start w:val="1"/>
+      <w:numFmt w:val="bullet"/>
+      <w:lvlText w:val=""/>
+      <w:lvlJc w:val="left"/>
+      <w:pPr>
+        <w:ind w:left="2160" w:hanging="360"/>
+      </w:pPr>
+      <w:rPr>
+        <w:rFonts w:ascii="Wingdings" w:hAnsi="Wingdings" w:hint="default"/>
+      </w:rPr>
+    </w:lvl>
+    <w:lvl w:ilvl="3" w:tplc="340A0001" w:tentative="1">
+      <w:start w:val="1"/>
+      <w:numFmt w:val="bullet"/>
+      <w:lvlText w:val=""/>
+      <w:lvlJc w:val="left"/>
+      <w:pPr>
+        <w:ind w:left="2880" w:hanging="360"/>
+      </w:pPr>
+      <w:rPr>
+        <w:rFonts w:ascii="Symbol" w:hAnsi="Symbol" w:hint="default"/>
+      </w:rPr>
+    </w:lvl>
+    <w:lvl w:ilvl="4" w:tplc="340A0003" w:tentative="1">
+      <w:start w:val="1"/>
+      <w:numFmt w:val="bullet"/>
+      <w:lvlText w:val="o"/>
+      <w:lvlJc w:val="left"/>
+      <w:pPr>
+        <w:ind w:left="3600" w:hanging="360"/>
+      </w:pPr>
+      <w:rPr>
+        <w:rFonts w:ascii="Courier New" w:hAnsi="Courier New" w:cs="Courier New" w:hint="default"/>
+      </w:rPr>
+    </w:lvl>
+    <w:lvl w:ilvl="5" w:tplc="340A0005" w:tentative="1">
+      <w:start w:val="1"/>
+      <w:numFmt w:val="bullet"/>
+      <w:lvlText w:val=""/>
+      <w:lvlJc w:val="left"/>
+      <w:pPr>
+        <w:ind w:left="4320" w:hanging="360"/>
+      </w:pPr>
+      <w:rPr>
+        <w:rFonts w:ascii="Wingdings" w:hAnsi="Wingdings" w:hint="default"/>
+      </w:rPr>
+    </w:lvl>
+    <w:lvl w:ilvl="6" w:tplc="340A0001" w:tentative="1">
+      <w:start w:val="1"/>
+      <w:numFmt w:val="bullet"/>
+      <w:lvlText w:val=""/>
+      <w:lvlJc w:val="left"/>
+      <w:pPr>
+        <w:ind w:left="5040" w:hanging="360"/>
+      </w:pPr>
+      <w:rPr>
+        <w:rFonts w:ascii="Symbol" w:hAnsi="Symbol" w:hint="default"/>
+      </w:rPr>
+    </w:lvl>
+    <w:lvl w:ilvl="7" w:tplc="340A0003" w:tentative="1">
+      <w:start w:val="1"/>
+      <w:numFmt w:val="bullet"/>
+      <w:lvlText w:val="o"/>
+      <w:lvlJc w:val="left"/>
+      <w:pPr>
+        <w:ind w:left="5760" w:hanging="360"/>
+      </w:pPr>
+      <w:rPr>
+        <w:rFonts w:ascii="Courier New" w:hAnsi="Courier New" w:cs="Courier New" w:hint="default"/>
+      </w:rPr>
+    </w:lvl>
+    <w:lvl w:ilvl="8" w:tplc="340A0005" w:tentative="1">
+      <w:start w:val="1"/>
+      <w:numFmt w:val="bullet"/>
+      <w:lvlText w:val=""/>
+      <w:lvlJc w:val="left"/>
+      <w:pPr>
+        <w:ind w:left="6480" w:hanging="360"/>
+      </w:pPr>
+      <w:rPr>
+        <w:rFonts w:ascii="Wingdings" w:hAnsi="Wingdings" w:hint="default"/>
+      </w:rPr>
+    </w:lvl>
+  </w:abstractNum>
+  <w:abstractNum w:abstractNumId="16" w15:restartNumberingAfterBreak="0">
     <w:nsid w:val="3F654449"/>
     <w:multiLevelType w:val="multilevel"/>
     <w:tmpl w:val="CB4E1DBC"/>
@@ -10041,7 +10195,7 @@
       </w:rPr>
     </w:lvl>
   </w:abstractNum>
-  <w:abstractNum w:abstractNumId="16" w15:restartNumberingAfterBreak="0">
+  <w:abstractNum w:abstractNumId="17" w15:restartNumberingAfterBreak="0">
     <w:nsid w:val="453A7C4F"/>
     <w:multiLevelType w:val="multilevel"/>
     <w:tmpl w:val="5BDECAD4"/>
@@ -10190,7 +10344,7 @@
       </w:rPr>
     </w:lvl>
   </w:abstractNum>
-  <w:abstractNum w:abstractNumId="17" w15:restartNumberingAfterBreak="0">
+  <w:abstractNum w:abstractNumId="18" w15:restartNumberingAfterBreak="0">
     <w:nsid w:val="460F794B"/>
     <w:multiLevelType w:val="multilevel"/>
     <w:tmpl w:val="2D184740"/>
@@ -10339,7 +10493,7 @@
       </w:rPr>
     </w:lvl>
   </w:abstractNum>
-  <w:abstractNum w:abstractNumId="18" w15:restartNumberingAfterBreak="0">
+  <w:abstractNum w:abstractNumId="19" w15:restartNumberingAfterBreak="0">
     <w:nsid w:val="48424473"/>
     <w:multiLevelType w:val="multilevel"/>
     <w:tmpl w:val="607879E2"/>
@@ -10488,7 +10642,7 @@
       </w:rPr>
     </w:lvl>
   </w:abstractNum>
-  <w:abstractNum w:abstractNumId="19" w15:restartNumberingAfterBreak="0">
+  <w:abstractNum w:abstractNumId="20" w15:restartNumberingAfterBreak="0">
     <w:nsid w:val="55387D60"/>
     <w:multiLevelType w:val="multilevel"/>
     <w:tmpl w:val="60E255B6"/>
@@ -10637,7 +10791,7 @@
       </w:rPr>
     </w:lvl>
   </w:abstractNum>
-  <w:abstractNum w:abstractNumId="20" w15:restartNumberingAfterBreak="0">
+  <w:abstractNum w:abstractNumId="21" w15:restartNumberingAfterBreak="0">
     <w:nsid w:val="6497510A"/>
     <w:multiLevelType w:val="multilevel"/>
     <w:tmpl w:val="60D8C3E4"/>
@@ -10786,7 +10940,7 @@
       </w:rPr>
     </w:lvl>
   </w:abstractNum>
-  <w:abstractNum w:abstractNumId="21" w15:restartNumberingAfterBreak="0">
+  <w:abstractNum w:abstractNumId="22" w15:restartNumberingAfterBreak="0">
     <w:nsid w:val="6C0C4924"/>
     <w:multiLevelType w:val="multilevel"/>
     <w:tmpl w:val="6270DB38"/>
@@ -10899,7 +11053,7 @@
       </w:pPr>
     </w:lvl>
   </w:abstractNum>
-  <w:abstractNum w:abstractNumId="22" w15:restartNumberingAfterBreak="0">
+  <w:abstractNum w:abstractNumId="23" w15:restartNumberingAfterBreak="0">
     <w:nsid w:val="6C4F6D13"/>
     <w:multiLevelType w:val="multilevel"/>
     <w:tmpl w:val="7E90C914"/>
@@ -11048,7 +11202,7 @@
       </w:rPr>
     </w:lvl>
   </w:abstractNum>
-  <w:abstractNum w:abstractNumId="23" w15:restartNumberingAfterBreak="0">
+  <w:abstractNum w:abstractNumId="24" w15:restartNumberingAfterBreak="0">
     <w:nsid w:val="7092620C"/>
     <w:multiLevelType w:val="multilevel"/>
     <w:tmpl w:val="50F2B4BE"/>
@@ -11213,37 +11367,37 @@
     <w:abstractNumId w:val="3"/>
   </w:num>
   <w:num w:numId="6" w16cid:durableId="1663775203">
-    <w:abstractNumId w:val="16"/>
+    <w:abstractNumId w:val="17"/>
   </w:num>
   <w:num w:numId="7" w16cid:durableId="2062367793">
     <w:abstractNumId w:val="5"/>
   </w:num>
   <w:num w:numId="8" w16cid:durableId="1190222338">
-    <w:abstractNumId w:val="21"/>
+    <w:abstractNumId w:val="22"/>
   </w:num>
   <w:num w:numId="9" w16cid:durableId="2029066811">
-    <w:abstractNumId w:val="17"/>
+    <w:abstractNumId w:val="18"/>
   </w:num>
   <w:num w:numId="10" w16cid:durableId="1766993788">
     <w:abstractNumId w:val="2"/>
   </w:num>
   <w:num w:numId="11" w16cid:durableId="1063681818">
+    <w:abstractNumId w:val="20"/>
+  </w:num>
+  <w:num w:numId="12" w16cid:durableId="648630980">
     <w:abstractNumId w:val="19"/>
   </w:num>
-  <w:num w:numId="12" w16cid:durableId="648630980">
-    <w:abstractNumId w:val="18"/>
-  </w:num>
   <w:num w:numId="13" w16cid:durableId="1253466962">
-    <w:abstractNumId w:val="23"/>
+    <w:abstractNumId w:val="24"/>
   </w:num>
   <w:num w:numId="14" w16cid:durableId="2036926295">
     <w:abstractNumId w:val="6"/>
   </w:num>
   <w:num w:numId="15" w16cid:durableId="22441233">
-    <w:abstractNumId w:val="15"/>
+    <w:abstractNumId w:val="16"/>
   </w:num>
   <w:num w:numId="16" w16cid:durableId="1465540418">
-    <w:abstractNumId w:val="20"/>
+    <w:abstractNumId w:val="21"/>
   </w:num>
   <w:num w:numId="17" w16cid:durableId="501242317">
     <w:abstractNumId w:val="10"/>
@@ -11261,13 +11415,16 @@
     <w:abstractNumId w:val="7"/>
   </w:num>
   <w:num w:numId="22" w16cid:durableId="1528719738">
-    <w:abstractNumId w:val="22"/>
+    <w:abstractNumId w:val="23"/>
   </w:num>
   <w:num w:numId="23" w16cid:durableId="1699814734">
     <w:abstractNumId w:val="13"/>
   </w:num>
   <w:num w:numId="24" w16cid:durableId="1000042394">
     <w:abstractNumId w:val="9"/>
+  </w:num>
+  <w:num w:numId="25" w16cid:durableId="568464853">
+    <w:abstractNumId w:val="15"/>
   </w:num>
 </w:numbering>
 </file>
@@ -11874,6 +12031,7 @@
   <w:style w:type="character" w:default="1" w:styleId="Fuentedeprrafopredeter">
     <w:name w:val="Default Paragraph Font"/>
     <w:uiPriority w:val="1"/>
+    <w:semiHidden/>
     <w:unhideWhenUsed/>
   </w:style>
   <w:style w:type="table" w:default="1" w:styleId="Tablanormal">

</xml_diff>